<commit_message>
hoàn thành bản thiết kế dữ liệu
</commit_message>
<xml_diff>
--- a/Document/5-ThietKeDuLieu v1.0.docx
+++ b/Document/5-ThietKeDuLieu v1.0.docx
@@ -1929,16 +1929,15 @@
       <w:pPr>
         <w:ind w:left="720" w:hanging="810"/>
       </w:pPr>
-      <w:bookmarkStart w:id="3" w:name="_GoBack"/>
       <w:r>
         <w:rPr>
           <w:noProof/>
         </w:rPr>
         <w:drawing>
-          <wp:inline distT="0" distB="0" distL="0" distR="0" wp14:anchorId="2B0F8D26" wp14:editId="5B6296EE">
+          <wp:inline distT="0" distB="0" distL="0" distR="0" wp14:anchorId="634A5C24" wp14:editId="2562DA86">
             <wp:extent cx="5732145" cy="6682740"/>
             <wp:effectExtent l="0" t="0" r="1905" b="3810"/>
-            <wp:docPr id="2" name="Hình ảnh 2" descr="Ảnh có chứa văn bản&#10;&#10;Mô tả được tạo tự động"/>
+            <wp:docPr id="7" name="Hình ảnh 7" descr="Ảnh có chứa văn bản&#10;&#10;Mô tả được tạo tự động"/>
             <wp:cNvGraphicFramePr>
               <a:graphicFrameLocks xmlns:a="http://schemas.openxmlformats.org/drawingml/2006/main" noChangeAspect="1"/>
             </wp:cNvGraphicFramePr>
@@ -1946,7 +1945,7 @@
               <a:graphicData uri="http://schemas.openxmlformats.org/drawingml/2006/picture">
                 <pic:pic xmlns:pic="http://schemas.openxmlformats.org/drawingml/2006/picture">
                   <pic:nvPicPr>
-                    <pic:cNvPr id="2" name="CSDL1.png"/>
+                    <pic:cNvPr id="7" name="CSDL.png"/>
                     <pic:cNvPicPr/>
                   </pic:nvPicPr>
                   <pic:blipFill>
@@ -1976,7 +1975,6 @@
           </wp:inline>
         </w:drawing>
       </w:r>
-      <w:bookmarkEnd w:id="3"/>
     </w:p>
     <w:p>
       <w:pPr>
@@ -1984,9 +1982,9 @@
         <w:spacing w:line="360" w:lineRule="auto"/>
         <w:jc w:val="both"/>
       </w:pPr>
-      <w:bookmarkStart w:id="4" w:name="_Toc176928160"/>
-      <w:bookmarkStart w:id="5" w:name="_Toc9021962"/>
-      <w:bookmarkStart w:id="6" w:name="_Toc9021975"/>
+      <w:bookmarkStart w:id="3" w:name="_Toc176928160"/>
+      <w:bookmarkStart w:id="4" w:name="_Toc9021962"/>
+      <w:bookmarkStart w:id="5" w:name="_Toc9021975"/>
       <w:r>
         <w:t xml:space="preserve">Mô </w:t>
       </w:r>
@@ -2050,9 +2048,9 @@
       <w:r>
         <w:t>logic</w:t>
       </w:r>
+      <w:bookmarkEnd w:id="3"/>
       <w:bookmarkEnd w:id="4"/>
       <w:bookmarkEnd w:id="5"/>
-      <w:bookmarkEnd w:id="6"/>
       <w:proofErr w:type="spellEnd"/>
     </w:p>
     <w:p>
@@ -2086,7 +2084,7 @@
         <w:rPr>
           <w:lang w:val="en-US"/>
         </w:rPr>
-        <w:t>Thức</w:t>
+        <w:t>Sản</w:t>
       </w:r>
       <w:proofErr w:type="spellEnd"/>
       <w:r>
@@ -2100,7 +2098,7 @@
         <w:rPr>
           <w:lang w:val="en-US"/>
         </w:rPr>
-        <w:t>Uống</w:t>
+        <w:t>Phẩm</w:t>
       </w:r>
       <w:proofErr w:type="spellEnd"/>
     </w:p>
@@ -2252,7 +2250,13 @@
               <w:rPr>
                 <w:lang w:val="en-US"/>
               </w:rPr>
-              <w:t>MaTU</w:t>
+              <w:t>Ma</w:t>
+            </w:r>
+            <w:r>
+              <w:rPr>
+                <w:lang w:val="en-US"/>
+              </w:rPr>
+              <w:t>SanPham</w:t>
             </w:r>
             <w:proofErr w:type="spellEnd"/>
           </w:p>
@@ -2347,21 +2351,21 @@
               <w:rPr>
                 <w:lang w:val="en-US"/>
               </w:rPr>
-              <w:t>thức</w:t>
-            </w:r>
-            <w:proofErr w:type="spellEnd"/>
-            <w:r>
-              <w:rPr>
-                <w:lang w:val="en-US"/>
-              </w:rPr>
-              <w:t xml:space="preserve"> </w:t>
-            </w:r>
-            <w:proofErr w:type="spellStart"/>
-            <w:r>
-              <w:rPr>
-                <w:lang w:val="en-US"/>
-              </w:rPr>
-              <w:t>uống</w:t>
+              <w:t>sản</w:t>
+            </w:r>
+            <w:proofErr w:type="spellEnd"/>
+            <w:r>
+              <w:rPr>
+                <w:lang w:val="en-US"/>
+              </w:rPr>
+              <w:t xml:space="preserve"> </w:t>
+            </w:r>
+            <w:proofErr w:type="spellStart"/>
+            <w:r>
+              <w:rPr>
+                <w:lang w:val="en-US"/>
+              </w:rPr>
+              <w:t>phẩm</w:t>
             </w:r>
             <w:proofErr w:type="spellEnd"/>
           </w:p>
@@ -2404,12 +2408,20 @@
                 <w:lang w:val="en-US"/>
               </w:rPr>
             </w:pPr>
+            <w:proofErr w:type="spellStart"/>
             <w:r>
               <w:rPr>
                 <w:lang w:val="en-US"/>
               </w:rPr>
               <w:t>Ten</w:t>
             </w:r>
+            <w:r>
+              <w:rPr>
+                <w:lang w:val="en-US"/>
+              </w:rPr>
+              <w:t>SanPham</w:t>
+            </w:r>
+            <w:proofErr w:type="spellEnd"/>
           </w:p>
         </w:tc>
         <w:tc>
@@ -2488,21 +2500,21 @@
               <w:rPr>
                 <w:lang w:val="en-US"/>
               </w:rPr>
-              <w:t>thức</w:t>
-            </w:r>
-            <w:proofErr w:type="spellEnd"/>
-            <w:r>
-              <w:rPr>
-                <w:lang w:val="en-US"/>
-              </w:rPr>
-              <w:t xml:space="preserve"> </w:t>
-            </w:r>
-            <w:proofErr w:type="spellStart"/>
-            <w:r>
-              <w:rPr>
-                <w:lang w:val="en-US"/>
-              </w:rPr>
-              <w:t>uống</w:t>
+              <w:t>sản</w:t>
+            </w:r>
+            <w:proofErr w:type="spellEnd"/>
+            <w:r>
+              <w:rPr>
+                <w:lang w:val="en-US"/>
+              </w:rPr>
+              <w:t xml:space="preserve"> </w:t>
+            </w:r>
+            <w:proofErr w:type="spellStart"/>
+            <w:r>
+              <w:rPr>
+                <w:lang w:val="en-US"/>
+              </w:rPr>
+              <w:t>phẩm</w:t>
             </w:r>
             <w:proofErr w:type="spellEnd"/>
             <w:r>
@@ -3610,6 +3622,189 @@
                 <w:lang w:val="en-US"/>
               </w:rPr>
               <w:t>phẩm</w:t>
+            </w:r>
+            <w:proofErr w:type="spellEnd"/>
+          </w:p>
+        </w:tc>
+      </w:tr>
+      <w:tr>
+        <w:tc>
+          <w:tcPr>
+            <w:tcW w:w="1044" w:type="dxa"/>
+          </w:tcPr>
+          <w:p>
+            <w:pPr>
+              <w:pStyle w:val="ThnVnban"/>
+              <w:spacing w:after="0" w:line="240" w:lineRule="auto"/>
+              <w:ind w:left="0"/>
+              <w:jc w:val="center"/>
+              <w:rPr>
+                <w:lang w:val="en-US"/>
+              </w:rPr>
+            </w:pPr>
+            <w:r>
+              <w:rPr>
+                <w:lang w:val="en-US"/>
+              </w:rPr>
+              <w:t>9</w:t>
+            </w:r>
+          </w:p>
+        </w:tc>
+        <w:tc>
+          <w:tcPr>
+            <w:tcW w:w="1778" w:type="dxa"/>
+          </w:tcPr>
+          <w:p>
+            <w:pPr>
+              <w:pStyle w:val="ThnVnban"/>
+              <w:spacing w:after="0" w:line="240" w:lineRule="auto"/>
+              <w:ind w:left="0"/>
+              <w:jc w:val="both"/>
+              <w:rPr>
+                <w:lang w:val="en-US"/>
+              </w:rPr>
+            </w:pPr>
+            <w:proofErr w:type="spellStart"/>
+            <w:r>
+              <w:rPr>
+                <w:lang w:val="en-US"/>
+              </w:rPr>
+              <w:t>isDeleted</w:t>
+            </w:r>
+            <w:proofErr w:type="spellEnd"/>
+          </w:p>
+        </w:tc>
+        <w:tc>
+          <w:tcPr>
+            <w:tcW w:w="1637" w:type="dxa"/>
+          </w:tcPr>
+          <w:p>
+            <w:pPr>
+              <w:pStyle w:val="ThnVnban"/>
+              <w:spacing w:after="0" w:line="240" w:lineRule="auto"/>
+              <w:ind w:left="0"/>
+              <w:rPr>
+                <w:lang w:val="en-US"/>
+              </w:rPr>
+            </w:pPr>
+            <w:r>
+              <w:rPr>
+                <w:lang w:val="en-US"/>
+              </w:rPr>
+              <w:t>int</w:t>
+            </w:r>
+          </w:p>
+        </w:tc>
+        <w:tc>
+          <w:tcPr>
+            <w:tcW w:w="1639" w:type="dxa"/>
+          </w:tcPr>
+          <w:p>
+            <w:pPr>
+              <w:pStyle w:val="ThnVnban"/>
+              <w:spacing w:after="0" w:line="240" w:lineRule="auto"/>
+              <w:ind w:left="0"/>
+              <w:rPr>
+                <w:lang w:val="en-US"/>
+              </w:rPr>
+            </w:pPr>
+            <w:r>
+              <w:rPr>
+                <w:lang w:val="en-US"/>
+              </w:rPr>
+              <w:t>Not null</w:t>
+            </w:r>
+          </w:p>
+        </w:tc>
+        <w:tc>
+          <w:tcPr>
+            <w:tcW w:w="2770" w:type="dxa"/>
+          </w:tcPr>
+          <w:p>
+            <w:pPr>
+              <w:pStyle w:val="ThnVnban"/>
+              <w:spacing w:after="0" w:line="240" w:lineRule="auto"/>
+              <w:ind w:left="0"/>
+              <w:rPr>
+                <w:lang w:val="en-US"/>
+              </w:rPr>
+            </w:pPr>
+            <w:proofErr w:type="spellStart"/>
+            <w:r>
+              <w:rPr>
+                <w:lang w:val="en-US"/>
+              </w:rPr>
+              <w:t>Sản</w:t>
+            </w:r>
+            <w:proofErr w:type="spellEnd"/>
+            <w:r>
+              <w:rPr>
+                <w:lang w:val="en-US"/>
+              </w:rPr>
+              <w:t xml:space="preserve"> </w:t>
+            </w:r>
+            <w:proofErr w:type="spellStart"/>
+            <w:r>
+              <w:rPr>
+                <w:lang w:val="en-US"/>
+              </w:rPr>
+              <w:t>phẩm</w:t>
+            </w:r>
+            <w:proofErr w:type="spellEnd"/>
+            <w:r>
+              <w:rPr>
+                <w:lang w:val="en-US"/>
+              </w:rPr>
+              <w:t xml:space="preserve"> </w:t>
+            </w:r>
+            <w:proofErr w:type="spellStart"/>
+            <w:r>
+              <w:rPr>
+                <w:lang w:val="en-US"/>
+              </w:rPr>
+              <w:t>còn</w:t>
+            </w:r>
+            <w:proofErr w:type="spellEnd"/>
+            <w:r>
+              <w:rPr>
+                <w:lang w:val="en-US"/>
+              </w:rPr>
+              <w:t xml:space="preserve"> </w:t>
+            </w:r>
+            <w:proofErr w:type="spellStart"/>
+            <w:r>
+              <w:rPr>
+                <w:lang w:val="en-US"/>
+              </w:rPr>
+              <w:t>tồn</w:t>
+            </w:r>
+            <w:proofErr w:type="spellEnd"/>
+            <w:r>
+              <w:rPr>
+                <w:lang w:val="en-US"/>
+              </w:rPr>
+              <w:t xml:space="preserve"> </w:t>
+            </w:r>
+            <w:proofErr w:type="spellStart"/>
+            <w:r>
+              <w:rPr>
+                <w:lang w:val="en-US"/>
+              </w:rPr>
+              <w:t>tại</w:t>
+            </w:r>
+            <w:proofErr w:type="spellEnd"/>
+            <w:r>
+              <w:rPr>
+                <w:lang w:val="en-US"/>
+              </w:rPr>
+              <w:t xml:space="preserve"> hay </w:t>
+            </w:r>
+            <w:proofErr w:type="spellStart"/>
+            <w:r>
+              <w:rPr>
+                <w:lang w:val="en-US"/>
+              </w:rPr>
+              <w:t>không</w:t>
             </w:r>
             <w:proofErr w:type="spellEnd"/>
           </w:p>
@@ -3655,7 +3850,13 @@
         <w:rPr>
           <w:lang w:val="en-US"/>
         </w:rPr>
-        <w:t>Nhóm</w:t>
+        <w:t>Nhó</w:t>
+      </w:r>
+      <w:r>
+        <w:rPr>
+          <w:lang w:val="en-US"/>
+        </w:rPr>
+        <w:t>m</w:t>
       </w:r>
       <w:proofErr w:type="spellEnd"/>
       <w:r>
@@ -3669,7 +3870,7 @@
         <w:rPr>
           <w:lang w:val="en-US"/>
         </w:rPr>
-        <w:t>thức</w:t>
+        <w:t>sản</w:t>
       </w:r>
       <w:proofErr w:type="spellEnd"/>
       <w:r>
@@ -3683,7 +3884,7 @@
         <w:rPr>
           <w:lang w:val="en-US"/>
         </w:rPr>
-        <w:t>uống</w:t>
+        <w:t>phẩm</w:t>
       </w:r>
       <w:proofErr w:type="spellEnd"/>
     </w:p>
@@ -3944,21 +4145,21 @@
               <w:rPr>
                 <w:lang w:val="en-US"/>
               </w:rPr>
-              <w:t>thức</w:t>
-            </w:r>
-            <w:proofErr w:type="spellEnd"/>
-            <w:r>
-              <w:rPr>
-                <w:lang w:val="en-US"/>
-              </w:rPr>
-              <w:t xml:space="preserve"> </w:t>
-            </w:r>
-            <w:proofErr w:type="spellStart"/>
-            <w:r>
-              <w:rPr>
-                <w:lang w:val="en-US"/>
-              </w:rPr>
-              <w:t>uống</w:t>
+              <w:t>sản</w:t>
+            </w:r>
+            <w:proofErr w:type="spellEnd"/>
+            <w:r>
+              <w:rPr>
+                <w:lang w:val="en-US"/>
+              </w:rPr>
+              <w:t xml:space="preserve"> </w:t>
+            </w:r>
+            <w:proofErr w:type="spellStart"/>
+            <w:r>
+              <w:rPr>
+                <w:lang w:val="en-US"/>
+              </w:rPr>
+              <w:t>phẩm</w:t>
             </w:r>
             <w:proofErr w:type="spellEnd"/>
           </w:p>
@@ -4001,12 +4202,20 @@
                 <w:lang w:val="en-US"/>
               </w:rPr>
             </w:pPr>
+            <w:proofErr w:type="spellStart"/>
             <w:r>
               <w:rPr>
                 <w:lang w:val="en-US"/>
               </w:rPr>
               <w:t>Ten</w:t>
             </w:r>
+            <w:r>
+              <w:rPr>
+                <w:lang w:val="en-US"/>
+              </w:rPr>
+              <w:t>Nhom</w:t>
+            </w:r>
+            <w:proofErr w:type="spellEnd"/>
           </w:p>
         </w:tc>
         <w:tc>
@@ -4086,6 +4295,203 @@
                 <w:lang w:val="en-US"/>
               </w:rPr>
               <w:t>nhóm</w:t>
+            </w:r>
+            <w:proofErr w:type="spellEnd"/>
+          </w:p>
+        </w:tc>
+      </w:tr>
+      <w:tr>
+        <w:tc>
+          <w:tcPr>
+            <w:tcW w:w="1044" w:type="dxa"/>
+          </w:tcPr>
+          <w:p>
+            <w:pPr>
+              <w:pStyle w:val="ThnVnban"/>
+              <w:spacing w:after="0" w:line="240" w:lineRule="auto"/>
+              <w:ind w:left="0"/>
+              <w:jc w:val="center"/>
+              <w:rPr>
+                <w:lang w:val="en-US"/>
+              </w:rPr>
+            </w:pPr>
+            <w:r>
+              <w:rPr>
+                <w:lang w:val="en-US"/>
+              </w:rPr>
+              <w:t>3</w:t>
+            </w:r>
+          </w:p>
+        </w:tc>
+        <w:tc>
+          <w:tcPr>
+            <w:tcW w:w="1778" w:type="dxa"/>
+          </w:tcPr>
+          <w:p>
+            <w:pPr>
+              <w:pStyle w:val="ThnVnban"/>
+              <w:spacing w:after="0" w:line="240" w:lineRule="auto"/>
+              <w:ind w:left="0"/>
+              <w:jc w:val="both"/>
+              <w:rPr>
+                <w:lang w:val="en-US"/>
+              </w:rPr>
+            </w:pPr>
+            <w:proofErr w:type="spellStart"/>
+            <w:r>
+              <w:rPr>
+                <w:lang w:val="en-US"/>
+              </w:rPr>
+              <w:t>isDeleted</w:t>
+            </w:r>
+            <w:proofErr w:type="spellEnd"/>
+          </w:p>
+        </w:tc>
+        <w:tc>
+          <w:tcPr>
+            <w:tcW w:w="1637" w:type="dxa"/>
+          </w:tcPr>
+          <w:p>
+            <w:pPr>
+              <w:pStyle w:val="ThnVnban"/>
+              <w:spacing w:after="0" w:line="240" w:lineRule="auto"/>
+              <w:ind w:left="0"/>
+              <w:rPr>
+                <w:lang w:val="en-US"/>
+              </w:rPr>
+            </w:pPr>
+            <w:r>
+              <w:rPr>
+                <w:lang w:val="en-US"/>
+              </w:rPr>
+              <w:t>int</w:t>
+            </w:r>
+          </w:p>
+        </w:tc>
+        <w:tc>
+          <w:tcPr>
+            <w:tcW w:w="1639" w:type="dxa"/>
+          </w:tcPr>
+          <w:p>
+            <w:pPr>
+              <w:pStyle w:val="ThnVnban"/>
+              <w:spacing w:after="0" w:line="240" w:lineRule="auto"/>
+              <w:ind w:left="0"/>
+              <w:rPr>
+                <w:lang w:val="en-US"/>
+              </w:rPr>
+            </w:pPr>
+            <w:r>
+              <w:rPr>
+                <w:lang w:val="en-US"/>
+              </w:rPr>
+              <w:t>not null</w:t>
+            </w:r>
+          </w:p>
+        </w:tc>
+        <w:tc>
+          <w:tcPr>
+            <w:tcW w:w="2770" w:type="dxa"/>
+          </w:tcPr>
+          <w:p>
+            <w:pPr>
+              <w:pStyle w:val="ThnVnban"/>
+              <w:spacing w:after="0" w:line="240" w:lineRule="auto"/>
+              <w:ind w:left="0"/>
+              <w:rPr>
+                <w:lang w:val="en-US"/>
+              </w:rPr>
+            </w:pPr>
+            <w:proofErr w:type="spellStart"/>
+            <w:r>
+              <w:rPr>
+                <w:lang w:val="en-US"/>
+              </w:rPr>
+              <w:t>Nhóm</w:t>
+            </w:r>
+            <w:proofErr w:type="spellEnd"/>
+            <w:r>
+              <w:rPr>
+                <w:lang w:val="en-US"/>
+              </w:rPr>
+              <w:t xml:space="preserve"> </w:t>
+            </w:r>
+            <w:proofErr w:type="spellStart"/>
+            <w:r>
+              <w:rPr>
+                <w:lang w:val="en-US"/>
+              </w:rPr>
+              <w:t>sản</w:t>
+            </w:r>
+            <w:proofErr w:type="spellEnd"/>
+            <w:r>
+              <w:rPr>
+                <w:lang w:val="en-US"/>
+              </w:rPr>
+              <w:t xml:space="preserve"> </w:t>
+            </w:r>
+            <w:proofErr w:type="spellStart"/>
+            <w:r>
+              <w:rPr>
+                <w:lang w:val="en-US"/>
+              </w:rPr>
+              <w:t>phẩm</w:t>
+            </w:r>
+            <w:proofErr w:type="spellEnd"/>
+            <w:r>
+              <w:rPr>
+                <w:lang w:val="en-US"/>
+              </w:rPr>
+              <w:t xml:space="preserve"> </w:t>
+            </w:r>
+            <w:proofErr w:type="spellStart"/>
+            <w:r>
+              <w:rPr>
+                <w:lang w:val="en-US"/>
+              </w:rPr>
+              <w:t>còn</w:t>
+            </w:r>
+            <w:proofErr w:type="spellEnd"/>
+            <w:r>
+              <w:rPr>
+                <w:lang w:val="en-US"/>
+              </w:rPr>
+              <w:t xml:space="preserve"> </w:t>
+            </w:r>
+            <w:proofErr w:type="spellStart"/>
+            <w:r>
+              <w:rPr>
+                <w:lang w:val="en-US"/>
+              </w:rPr>
+              <w:t>tồn</w:t>
+            </w:r>
+            <w:proofErr w:type="spellEnd"/>
+            <w:r>
+              <w:rPr>
+                <w:lang w:val="en-US"/>
+              </w:rPr>
+              <w:t xml:space="preserve"> </w:t>
+            </w:r>
+            <w:proofErr w:type="spellStart"/>
+            <w:r>
+              <w:rPr>
+                <w:lang w:val="en-US"/>
+              </w:rPr>
+              <w:t>tại</w:t>
+            </w:r>
+            <w:proofErr w:type="spellEnd"/>
+            <w:r>
+              <w:rPr>
+                <w:lang w:val="en-US"/>
+              </w:rPr>
+              <w:t xml:space="preserve"> hay </w:t>
+            </w:r>
+            <w:proofErr w:type="spellStart"/>
+            <w:r>
+              <w:rPr>
+                <w:lang w:val="en-US"/>
+              </w:rPr>
+              <w:t>không</w:t>
             </w:r>
             <w:proofErr w:type="spellEnd"/>
           </w:p>
@@ -4131,7 +4537,7 @@
         <w:rPr>
           <w:lang w:val="en-US"/>
         </w:rPr>
-        <w:t>Giỏ</w:t>
+        <w:t>Bàn</w:t>
       </w:r>
       <w:proofErr w:type="spellEnd"/>
       <w:r>
@@ -4145,712 +4551,7 @@
         <w:rPr>
           <w:lang w:val="en-US"/>
         </w:rPr>
-        <w:t>hàng</w:t>
-      </w:r>
-      <w:proofErr w:type="spellEnd"/>
-    </w:p>
-    <w:tbl>
-      <w:tblPr>
-        <w:tblStyle w:val="LiBang"/>
-        <w:tblW w:w="8868" w:type="dxa"/>
-        <w:tblLook w:val="01E0" w:firstRow="1" w:lastRow="1" w:firstColumn="1" w:lastColumn="1" w:noHBand="0" w:noVBand="0"/>
-      </w:tblPr>
-      <w:tblGrid>
-        <w:gridCol w:w="1009"/>
-        <w:gridCol w:w="2123"/>
-        <w:gridCol w:w="1552"/>
-        <w:gridCol w:w="1560"/>
-        <w:gridCol w:w="2624"/>
-      </w:tblGrid>
-      <w:tr>
-        <w:tc>
-          <w:tcPr>
-            <w:tcW w:w="1044" w:type="dxa"/>
-          </w:tcPr>
-          <w:p>
-            <w:pPr>
-              <w:jc w:val="center"/>
-            </w:pPr>
-            <w:r>
-              <w:t>STT</w:t>
-            </w:r>
-          </w:p>
-        </w:tc>
-        <w:tc>
-          <w:tcPr>
-            <w:tcW w:w="1778" w:type="dxa"/>
-          </w:tcPr>
-          <w:p>
-            <w:r>
-              <w:t xml:space="preserve">Tên </w:t>
-            </w:r>
-            <w:proofErr w:type="spellStart"/>
-            <w:r>
-              <w:t>thuộc</w:t>
-            </w:r>
-            <w:proofErr w:type="spellEnd"/>
-            <w:r>
-              <w:t xml:space="preserve"> </w:t>
-            </w:r>
-            <w:proofErr w:type="spellStart"/>
-            <w:r>
-              <w:t>tính</w:t>
-            </w:r>
-            <w:proofErr w:type="spellEnd"/>
-          </w:p>
-        </w:tc>
-        <w:tc>
-          <w:tcPr>
-            <w:tcW w:w="1637" w:type="dxa"/>
-          </w:tcPr>
-          <w:p>
-            <w:proofErr w:type="spellStart"/>
-            <w:r>
-              <w:t>Kiểu</w:t>
-            </w:r>
-            <w:proofErr w:type="spellEnd"/>
-          </w:p>
-        </w:tc>
-        <w:tc>
-          <w:tcPr>
-            <w:tcW w:w="1639" w:type="dxa"/>
-          </w:tcPr>
-          <w:p>
-            <w:proofErr w:type="spellStart"/>
-            <w:r>
-              <w:t>Ràng</w:t>
-            </w:r>
-            <w:proofErr w:type="spellEnd"/>
-            <w:r>
-              <w:t xml:space="preserve"> </w:t>
-            </w:r>
-            <w:proofErr w:type="spellStart"/>
-            <w:r>
-              <w:t>buộc</w:t>
-            </w:r>
-            <w:proofErr w:type="spellEnd"/>
-          </w:p>
-        </w:tc>
-        <w:tc>
-          <w:tcPr>
-            <w:tcW w:w="2770" w:type="dxa"/>
-          </w:tcPr>
-          <w:p>
-            <w:r>
-              <w:t xml:space="preserve">Ý </w:t>
-            </w:r>
-            <w:proofErr w:type="spellStart"/>
-            <w:r>
-              <w:t>nghĩa</w:t>
-            </w:r>
-            <w:proofErr w:type="spellEnd"/>
-            <w:r>
-              <w:t xml:space="preserve">/ghi </w:t>
-            </w:r>
-            <w:proofErr w:type="spellStart"/>
-            <w:r>
-              <w:t>chú</w:t>
-            </w:r>
-            <w:proofErr w:type="spellEnd"/>
-          </w:p>
-        </w:tc>
-      </w:tr>
-      <w:tr>
-        <w:tc>
-          <w:tcPr>
-            <w:tcW w:w="1044" w:type="dxa"/>
-          </w:tcPr>
-          <w:p>
-            <w:pPr>
-              <w:pStyle w:val="ThnVnban"/>
-              <w:spacing w:after="0" w:line="240" w:lineRule="auto"/>
-              <w:ind w:left="0"/>
-              <w:jc w:val="center"/>
-              <w:rPr>
-                <w:lang w:val="en-US"/>
-              </w:rPr>
-            </w:pPr>
-            <w:r>
-              <w:rPr>
-                <w:lang w:val="en-US"/>
-              </w:rPr>
-              <w:t>1</w:t>
-            </w:r>
-          </w:p>
-        </w:tc>
-        <w:tc>
-          <w:tcPr>
-            <w:tcW w:w="1778" w:type="dxa"/>
-          </w:tcPr>
-          <w:p>
-            <w:pPr>
-              <w:pStyle w:val="ThnVnban"/>
-              <w:spacing w:after="0" w:line="240" w:lineRule="auto"/>
-              <w:ind w:left="0"/>
-              <w:jc w:val="both"/>
-              <w:rPr>
-                <w:lang w:val="en-US"/>
-              </w:rPr>
-            </w:pPr>
-            <w:proofErr w:type="spellStart"/>
-            <w:r>
-              <w:rPr>
-                <w:lang w:val="en-US"/>
-              </w:rPr>
-              <w:t>MaGio</w:t>
-            </w:r>
-            <w:proofErr w:type="spellEnd"/>
-          </w:p>
-        </w:tc>
-        <w:tc>
-          <w:tcPr>
-            <w:tcW w:w="1637" w:type="dxa"/>
-          </w:tcPr>
-          <w:p>
-            <w:pPr>
-              <w:pStyle w:val="ThnVnban"/>
-              <w:spacing w:after="0" w:line="240" w:lineRule="auto"/>
-              <w:ind w:left="0"/>
-              <w:rPr>
-                <w:lang w:val="en-US"/>
-              </w:rPr>
-            </w:pPr>
-            <w:r>
-              <w:rPr>
-                <w:lang w:val="en-US"/>
-              </w:rPr>
-              <w:t>int</w:t>
-            </w:r>
-          </w:p>
-        </w:tc>
-        <w:tc>
-          <w:tcPr>
-            <w:tcW w:w="1639" w:type="dxa"/>
-          </w:tcPr>
-          <w:p>
-            <w:pPr>
-              <w:pStyle w:val="ThnVnban"/>
-              <w:spacing w:after="0" w:line="240" w:lineRule="auto"/>
-              <w:ind w:left="0"/>
-              <w:rPr>
-                <w:lang w:val="en-US"/>
-              </w:rPr>
-            </w:pPr>
-            <w:proofErr w:type="spellStart"/>
-            <w:r>
-              <w:rPr>
-                <w:lang w:val="en-US"/>
-              </w:rPr>
-              <w:t>Khóa</w:t>
-            </w:r>
-            <w:proofErr w:type="spellEnd"/>
-            <w:r>
-              <w:rPr>
-                <w:lang w:val="en-US"/>
-              </w:rPr>
-              <w:t xml:space="preserve"> </w:t>
-            </w:r>
-            <w:proofErr w:type="spellStart"/>
-            <w:r>
-              <w:rPr>
-                <w:lang w:val="en-US"/>
-              </w:rPr>
-              <w:t>chính</w:t>
-            </w:r>
-            <w:proofErr w:type="spellEnd"/>
-          </w:p>
-        </w:tc>
-        <w:tc>
-          <w:tcPr>
-            <w:tcW w:w="2770" w:type="dxa"/>
-          </w:tcPr>
-          <w:p>
-            <w:pPr>
-              <w:pStyle w:val="ThnVnban"/>
-              <w:spacing w:after="0" w:line="240" w:lineRule="auto"/>
-              <w:ind w:left="0"/>
-              <w:rPr>
-                <w:lang w:val="en-US"/>
-              </w:rPr>
-            </w:pPr>
-            <w:proofErr w:type="spellStart"/>
-            <w:r>
-              <w:rPr>
-                <w:lang w:val="en-US"/>
-              </w:rPr>
-              <w:t>Mã</w:t>
-            </w:r>
-            <w:proofErr w:type="spellEnd"/>
-            <w:r>
-              <w:rPr>
-                <w:lang w:val="en-US"/>
-              </w:rPr>
-              <w:t xml:space="preserve"> </w:t>
-            </w:r>
-            <w:proofErr w:type="spellStart"/>
-            <w:r>
-              <w:rPr>
-                <w:lang w:val="en-US"/>
-              </w:rPr>
-              <w:t>giỏ</w:t>
-            </w:r>
-            <w:proofErr w:type="spellEnd"/>
-            <w:r>
-              <w:rPr>
-                <w:lang w:val="en-US"/>
-              </w:rPr>
-              <w:t xml:space="preserve"> </w:t>
-            </w:r>
-            <w:proofErr w:type="spellStart"/>
-            <w:r>
-              <w:rPr>
-                <w:lang w:val="en-US"/>
-              </w:rPr>
-              <w:t>hàng</w:t>
-            </w:r>
-            <w:proofErr w:type="spellEnd"/>
-          </w:p>
-        </w:tc>
-      </w:tr>
-      <w:tr>
-        <w:tc>
-          <w:tcPr>
-            <w:tcW w:w="1044" w:type="dxa"/>
-          </w:tcPr>
-          <w:p>
-            <w:pPr>
-              <w:pStyle w:val="ThnVnban"/>
-              <w:spacing w:after="0" w:line="240" w:lineRule="auto"/>
-              <w:ind w:left="0"/>
-              <w:jc w:val="center"/>
-              <w:rPr>
-                <w:lang w:val="en-US"/>
-              </w:rPr>
-            </w:pPr>
-            <w:r>
-              <w:rPr>
-                <w:lang w:val="en-US"/>
-              </w:rPr>
-              <w:t>2</w:t>
-            </w:r>
-          </w:p>
-        </w:tc>
-        <w:tc>
-          <w:tcPr>
-            <w:tcW w:w="1778" w:type="dxa"/>
-          </w:tcPr>
-          <w:p>
-            <w:pPr>
-              <w:pStyle w:val="ThnVnban"/>
-              <w:spacing w:after="0" w:line="240" w:lineRule="auto"/>
-              <w:ind w:left="0"/>
-              <w:jc w:val="both"/>
-              <w:rPr>
-                <w:lang w:val="en-US"/>
-              </w:rPr>
-            </w:pPr>
-            <w:proofErr w:type="spellStart"/>
-            <w:r>
-              <w:rPr>
-                <w:lang w:val="en-US"/>
-              </w:rPr>
-              <w:t>TinhTrangGioHang</w:t>
-            </w:r>
-            <w:proofErr w:type="spellEnd"/>
-          </w:p>
-        </w:tc>
-        <w:tc>
-          <w:tcPr>
-            <w:tcW w:w="1637" w:type="dxa"/>
-          </w:tcPr>
-          <w:p>
-            <w:pPr>
-              <w:pStyle w:val="ThnVnban"/>
-              <w:spacing w:after="0" w:line="240" w:lineRule="auto"/>
-              <w:ind w:left="0"/>
-              <w:rPr>
-                <w:lang w:val="en-US"/>
-              </w:rPr>
-            </w:pPr>
-            <w:r>
-              <w:rPr>
-                <w:lang w:val="en-US"/>
-              </w:rPr>
-              <w:t>bool</w:t>
-            </w:r>
-          </w:p>
-        </w:tc>
-        <w:tc>
-          <w:tcPr>
-            <w:tcW w:w="1639" w:type="dxa"/>
-          </w:tcPr>
-          <w:p>
-            <w:pPr>
-              <w:pStyle w:val="ThnVnban"/>
-              <w:spacing w:after="0" w:line="240" w:lineRule="auto"/>
-              <w:ind w:left="0"/>
-              <w:rPr>
-                <w:lang w:val="en-US"/>
-              </w:rPr>
-            </w:pPr>
-            <w:r>
-              <w:rPr>
-                <w:lang w:val="en-US"/>
-              </w:rPr>
-              <w:t>not null</w:t>
-            </w:r>
-          </w:p>
-        </w:tc>
-        <w:tc>
-          <w:tcPr>
-            <w:tcW w:w="2770" w:type="dxa"/>
-          </w:tcPr>
-          <w:p>
-            <w:pPr>
-              <w:pStyle w:val="ThnVnban"/>
-              <w:spacing w:after="0" w:line="240" w:lineRule="auto"/>
-              <w:ind w:left="0"/>
-              <w:rPr>
-                <w:lang w:val="en-US"/>
-              </w:rPr>
-            </w:pPr>
-            <w:proofErr w:type="spellStart"/>
-            <w:r>
-              <w:rPr>
-                <w:lang w:val="en-US"/>
-              </w:rPr>
-              <w:t>Tình</w:t>
-            </w:r>
-            <w:proofErr w:type="spellEnd"/>
-            <w:r>
-              <w:rPr>
-                <w:lang w:val="en-US"/>
-              </w:rPr>
-              <w:t xml:space="preserve"> </w:t>
-            </w:r>
-            <w:proofErr w:type="spellStart"/>
-            <w:r>
-              <w:rPr>
-                <w:lang w:val="en-US"/>
-              </w:rPr>
-              <w:t>trạng</w:t>
-            </w:r>
-            <w:proofErr w:type="spellEnd"/>
-            <w:r>
-              <w:rPr>
-                <w:lang w:val="en-US"/>
-              </w:rPr>
-              <w:t xml:space="preserve"> </w:t>
-            </w:r>
-            <w:proofErr w:type="spellStart"/>
-            <w:r>
-              <w:rPr>
-                <w:lang w:val="en-US"/>
-              </w:rPr>
-              <w:t>giỏ</w:t>
-            </w:r>
-            <w:proofErr w:type="spellEnd"/>
-            <w:r>
-              <w:rPr>
-                <w:lang w:val="en-US"/>
-              </w:rPr>
-              <w:t xml:space="preserve"> </w:t>
-            </w:r>
-            <w:proofErr w:type="spellStart"/>
-            <w:r>
-              <w:rPr>
-                <w:lang w:val="en-US"/>
-              </w:rPr>
-              <w:t>hàng</w:t>
-            </w:r>
-            <w:proofErr w:type="spellEnd"/>
-          </w:p>
-          <w:p>
-            <w:pPr>
-              <w:pStyle w:val="ThnVnban"/>
-              <w:spacing w:after="0" w:line="240" w:lineRule="auto"/>
-              <w:ind w:left="0"/>
-              <w:rPr>
-                <w:lang w:val="en-US"/>
-              </w:rPr>
-            </w:pPr>
-            <w:r>
-              <w:rPr>
-                <w:lang w:val="en-US"/>
-              </w:rPr>
-              <w:t>(</w:t>
-            </w:r>
-            <w:proofErr w:type="spellStart"/>
-            <w:r>
-              <w:rPr>
-                <w:lang w:val="en-US"/>
-              </w:rPr>
-              <w:t>rỗng</w:t>
-            </w:r>
-            <w:proofErr w:type="spellEnd"/>
-            <w:r>
-              <w:rPr>
-                <w:lang w:val="en-US"/>
-              </w:rPr>
-              <w:t>/</w:t>
-            </w:r>
-            <w:proofErr w:type="spellStart"/>
-            <w:r>
-              <w:rPr>
-                <w:lang w:val="en-US"/>
-              </w:rPr>
-              <w:t>có</w:t>
-            </w:r>
-            <w:proofErr w:type="spellEnd"/>
-            <w:r>
-              <w:rPr>
-                <w:lang w:val="en-US"/>
-              </w:rPr>
-              <w:t xml:space="preserve"> </w:t>
-            </w:r>
-            <w:proofErr w:type="spellStart"/>
-            <w:r>
-              <w:rPr>
-                <w:lang w:val="en-US"/>
-              </w:rPr>
-              <w:t>hàng</w:t>
-            </w:r>
-            <w:proofErr w:type="spellEnd"/>
-            <w:r>
-              <w:rPr>
-                <w:lang w:val="en-US"/>
-              </w:rPr>
-              <w:t>)</w:t>
-            </w:r>
-          </w:p>
-        </w:tc>
-      </w:tr>
-      <w:tr>
-        <w:tc>
-          <w:tcPr>
-            <w:tcW w:w="1044" w:type="dxa"/>
-          </w:tcPr>
-          <w:p>
-            <w:pPr>
-              <w:pStyle w:val="ThnVnban"/>
-              <w:spacing w:after="0" w:line="240" w:lineRule="auto"/>
-              <w:ind w:left="0"/>
-              <w:jc w:val="center"/>
-              <w:rPr>
-                <w:lang w:val="en-US"/>
-              </w:rPr>
-            </w:pPr>
-            <w:r>
-              <w:rPr>
-                <w:lang w:val="en-US"/>
-              </w:rPr>
-              <w:t>3</w:t>
-            </w:r>
-          </w:p>
-        </w:tc>
-        <w:tc>
-          <w:tcPr>
-            <w:tcW w:w="1778" w:type="dxa"/>
-          </w:tcPr>
-          <w:p>
-            <w:pPr>
-              <w:pStyle w:val="ThnVnban"/>
-              <w:spacing w:after="0" w:line="240" w:lineRule="auto"/>
-              <w:ind w:left="0"/>
-              <w:jc w:val="both"/>
-              <w:rPr>
-                <w:lang w:val="en-US"/>
-              </w:rPr>
-            </w:pPr>
-            <w:proofErr w:type="spellStart"/>
-            <w:r>
-              <w:rPr>
-                <w:lang w:val="en-US"/>
-              </w:rPr>
-              <w:t>MaTK</w:t>
-            </w:r>
-            <w:proofErr w:type="spellEnd"/>
-          </w:p>
-        </w:tc>
-        <w:tc>
-          <w:tcPr>
-            <w:tcW w:w="1637" w:type="dxa"/>
-          </w:tcPr>
-          <w:p>
-            <w:pPr>
-              <w:pStyle w:val="ThnVnban"/>
-              <w:spacing w:after="0" w:line="240" w:lineRule="auto"/>
-              <w:ind w:left="0"/>
-              <w:rPr>
-                <w:lang w:val="en-US"/>
-              </w:rPr>
-            </w:pPr>
-            <w:r>
-              <w:rPr>
-                <w:lang w:val="en-US"/>
-              </w:rPr>
-              <w:t>int</w:t>
-            </w:r>
-          </w:p>
-        </w:tc>
-        <w:tc>
-          <w:tcPr>
-            <w:tcW w:w="1639" w:type="dxa"/>
-          </w:tcPr>
-          <w:p>
-            <w:pPr>
-              <w:pStyle w:val="ThnVnban"/>
-              <w:spacing w:after="0" w:line="240" w:lineRule="auto"/>
-              <w:ind w:left="0"/>
-              <w:rPr>
-                <w:lang w:val="en-US"/>
-              </w:rPr>
-            </w:pPr>
-            <w:proofErr w:type="spellStart"/>
-            <w:r>
-              <w:rPr>
-                <w:lang w:val="en-US"/>
-              </w:rPr>
-              <w:t>Khóa</w:t>
-            </w:r>
-            <w:proofErr w:type="spellEnd"/>
-            <w:r>
-              <w:rPr>
-                <w:lang w:val="en-US"/>
-              </w:rPr>
-              <w:t xml:space="preserve"> </w:t>
-            </w:r>
-            <w:proofErr w:type="spellStart"/>
-            <w:r>
-              <w:rPr>
-                <w:lang w:val="en-US"/>
-              </w:rPr>
-              <w:t>ngoại</w:t>
-            </w:r>
-            <w:proofErr w:type="spellEnd"/>
-          </w:p>
-        </w:tc>
-        <w:tc>
-          <w:tcPr>
-            <w:tcW w:w="2770" w:type="dxa"/>
-          </w:tcPr>
-          <w:p>
-            <w:pPr>
-              <w:pStyle w:val="ThnVnban"/>
-              <w:spacing w:after="0" w:line="240" w:lineRule="auto"/>
-              <w:ind w:left="0"/>
-              <w:rPr>
-                <w:lang w:val="en-US"/>
-              </w:rPr>
-            </w:pPr>
-            <w:proofErr w:type="spellStart"/>
-            <w:r>
-              <w:rPr>
-                <w:lang w:val="en-US"/>
-              </w:rPr>
-              <w:t>Mã</w:t>
-            </w:r>
-            <w:proofErr w:type="spellEnd"/>
-            <w:r>
-              <w:rPr>
-                <w:lang w:val="en-US"/>
-              </w:rPr>
-              <w:t xml:space="preserve"> </w:t>
-            </w:r>
-            <w:proofErr w:type="spellStart"/>
-            <w:r>
-              <w:rPr>
-                <w:lang w:val="en-US"/>
-              </w:rPr>
-              <w:t>tài</w:t>
-            </w:r>
-            <w:proofErr w:type="spellEnd"/>
-            <w:r>
-              <w:rPr>
-                <w:lang w:val="en-US"/>
-              </w:rPr>
-              <w:t xml:space="preserve"> </w:t>
-            </w:r>
-            <w:proofErr w:type="spellStart"/>
-            <w:r>
-              <w:rPr>
-                <w:lang w:val="en-US"/>
-              </w:rPr>
-              <w:t>khoản</w:t>
-            </w:r>
-            <w:proofErr w:type="spellEnd"/>
-          </w:p>
-        </w:tc>
-      </w:tr>
-    </w:tbl>
-    <w:p>
-      <w:pPr>
-        <w:pStyle w:val="ThnVnban"/>
-        <w:rPr>
-          <w:lang w:val="en-US"/>
-        </w:rPr>
-      </w:pPr>
-    </w:p>
-    <w:p>
-      <w:pPr>
-        <w:pStyle w:val="ThnVnban"/>
-        <w:numPr>
-          <w:ilvl w:val="0"/>
-          <w:numId w:val="36"/>
-        </w:numPr>
-        <w:ind w:left="720"/>
-        <w:rPr>
-          <w:lang w:val="en-US"/>
-        </w:rPr>
-      </w:pPr>
-      <w:proofErr w:type="spellStart"/>
-      <w:r>
-        <w:rPr>
-          <w:lang w:val="en-US"/>
-        </w:rPr>
-        <w:t>Bảng</w:t>
-      </w:r>
-      <w:proofErr w:type="spellEnd"/>
-      <w:r>
-        <w:rPr>
-          <w:lang w:val="en-US"/>
-        </w:rPr>
-        <w:t xml:space="preserve"> Chi </w:t>
-      </w:r>
-      <w:proofErr w:type="spellStart"/>
-      <w:r>
-        <w:rPr>
-          <w:lang w:val="en-US"/>
-        </w:rPr>
-        <w:t>tiết</w:t>
-      </w:r>
-      <w:proofErr w:type="spellEnd"/>
-      <w:r>
-        <w:rPr>
-          <w:lang w:val="en-US"/>
-        </w:rPr>
-        <w:t xml:space="preserve"> </w:t>
-      </w:r>
-      <w:proofErr w:type="spellStart"/>
-      <w:r>
-        <w:rPr>
-          <w:lang w:val="en-US"/>
-        </w:rPr>
-        <w:t>giỏ</w:t>
-      </w:r>
-      <w:proofErr w:type="spellEnd"/>
-      <w:r>
-        <w:rPr>
-          <w:lang w:val="en-US"/>
-        </w:rPr>
-        <w:t xml:space="preserve"> </w:t>
-      </w:r>
-      <w:proofErr w:type="spellStart"/>
-      <w:r>
-        <w:rPr>
-          <w:lang w:val="en-US"/>
-        </w:rPr>
-        <w:t>hàng</w:t>
+        <w:t>ăn</w:t>
       </w:r>
       <w:proofErr w:type="spellEnd"/>
     </w:p>
@@ -5002,7 +4703,13 @@
               <w:rPr>
                 <w:lang w:val="en-US"/>
               </w:rPr>
-              <w:t>MaTU</w:t>
+              <w:t>Ma</w:t>
+            </w:r>
+            <w:r>
+              <w:rPr>
+                <w:lang w:val="en-US"/>
+              </w:rPr>
+              <w:t>Ban</w:t>
             </w:r>
             <w:proofErr w:type="spellEnd"/>
           </w:p>
@@ -5097,21 +4804,7 @@
               <w:rPr>
                 <w:lang w:val="en-US"/>
               </w:rPr>
-              <w:t>thức</w:t>
-            </w:r>
-            <w:proofErr w:type="spellEnd"/>
-            <w:r>
-              <w:rPr>
-                <w:lang w:val="en-US"/>
-              </w:rPr>
-              <w:t xml:space="preserve"> </w:t>
-            </w:r>
-            <w:proofErr w:type="spellStart"/>
-            <w:r>
-              <w:rPr>
-                <w:lang w:val="en-US"/>
-              </w:rPr>
-              <w:t>uống</w:t>
+              <w:t>bàn</w:t>
             </w:r>
             <w:proofErr w:type="spellEnd"/>
           </w:p>
@@ -5159,7 +4852,7 @@
               <w:rPr>
                 <w:lang w:val="en-US"/>
               </w:rPr>
-              <w:t>MaGio</w:t>
+              <w:t>TinhTrang</w:t>
             </w:r>
             <w:proofErr w:type="spellEnd"/>
           </w:p>
@@ -5177,12 +4870,14 @@
                 <w:lang w:val="en-US"/>
               </w:rPr>
             </w:pPr>
-            <w:r>
-              <w:rPr>
-                <w:lang w:val="en-US"/>
-              </w:rPr>
-              <w:t>int</w:t>
-            </w:r>
+            <w:proofErr w:type="spellStart"/>
+            <w:r>
+              <w:rPr>
+                <w:lang w:val="en-US"/>
+              </w:rPr>
+              <w:t>ntext</w:t>
+            </w:r>
+            <w:proofErr w:type="spellEnd"/>
           </w:p>
         </w:tc>
         <w:tc>
@@ -5198,28 +4893,12 @@
                 <w:lang w:val="en-US"/>
               </w:rPr>
             </w:pPr>
-            <w:proofErr w:type="spellStart"/>
-            <w:r>
-              <w:rPr>
-                <w:lang w:val="en-US"/>
-              </w:rPr>
-              <w:t>Khóa</w:t>
-            </w:r>
-            <w:proofErr w:type="spellEnd"/>
-            <w:r>
-              <w:rPr>
-                <w:lang w:val="en-US"/>
-              </w:rPr>
-              <w:t xml:space="preserve"> </w:t>
-            </w:r>
-            <w:proofErr w:type="spellStart"/>
-            <w:r>
-              <w:rPr>
-                <w:lang w:val="en-US"/>
-              </w:rPr>
-              <w:t>chính</w:t>
-            </w:r>
-            <w:proofErr w:type="spellEnd"/>
+            <w:r>
+              <w:rPr>
+                <w:lang w:val="en-US"/>
+              </w:rPr>
+              <w:t>not null</w:t>
+            </w:r>
           </w:p>
         </w:tc>
         <w:tc>
@@ -5240,37 +4919,95 @@
               <w:rPr>
                 <w:lang w:val="en-US"/>
               </w:rPr>
-              <w:t>Mã</w:t>
-            </w:r>
-            <w:proofErr w:type="spellEnd"/>
-            <w:r>
-              <w:rPr>
-                <w:lang w:val="en-US"/>
-              </w:rPr>
-              <w:t xml:space="preserve"> </w:t>
-            </w:r>
-            <w:proofErr w:type="spellStart"/>
-            <w:r>
-              <w:rPr>
-                <w:lang w:val="en-US"/>
-              </w:rPr>
-              <w:t>giỏ</w:t>
-            </w:r>
-            <w:proofErr w:type="spellEnd"/>
-            <w:r>
-              <w:rPr>
-                <w:lang w:val="en-US"/>
-              </w:rPr>
-              <w:t xml:space="preserve"> </w:t>
-            </w:r>
-            <w:proofErr w:type="spellStart"/>
-            <w:r>
-              <w:rPr>
-                <w:lang w:val="en-US"/>
-              </w:rPr>
-              <w:t>hàng</w:t>
-            </w:r>
-            <w:proofErr w:type="spellEnd"/>
+              <w:t>Tình</w:t>
+            </w:r>
+            <w:proofErr w:type="spellEnd"/>
+            <w:r>
+              <w:rPr>
+                <w:lang w:val="en-US"/>
+              </w:rPr>
+              <w:t xml:space="preserve"> </w:t>
+            </w:r>
+            <w:proofErr w:type="spellStart"/>
+            <w:r>
+              <w:rPr>
+                <w:lang w:val="en-US"/>
+              </w:rPr>
+              <w:t>trạng</w:t>
+            </w:r>
+            <w:proofErr w:type="spellEnd"/>
+            <w:r>
+              <w:rPr>
+                <w:lang w:val="en-US"/>
+              </w:rPr>
+              <w:t xml:space="preserve"> </w:t>
+            </w:r>
+            <w:proofErr w:type="spellStart"/>
+            <w:r>
+              <w:rPr>
+                <w:lang w:val="en-US"/>
+              </w:rPr>
+              <w:t>bàn</w:t>
+            </w:r>
+            <w:proofErr w:type="spellEnd"/>
+          </w:p>
+          <w:p>
+            <w:pPr>
+              <w:pStyle w:val="ThnVnban"/>
+              <w:spacing w:after="0" w:line="240" w:lineRule="auto"/>
+              <w:ind w:left="0"/>
+              <w:rPr>
+                <w:lang w:val="en-US"/>
+              </w:rPr>
+            </w:pPr>
+            <w:r>
+              <w:rPr>
+                <w:lang w:val="en-US"/>
+              </w:rPr>
+              <w:t>(</w:t>
+            </w:r>
+            <w:proofErr w:type="spellStart"/>
+            <w:r>
+              <w:rPr>
+                <w:lang w:val="en-US"/>
+              </w:rPr>
+              <w:t>có</w:t>
+            </w:r>
+            <w:proofErr w:type="spellEnd"/>
+            <w:r>
+              <w:rPr>
+                <w:lang w:val="en-US"/>
+              </w:rPr>
+              <w:t xml:space="preserve"> </w:t>
+            </w:r>
+            <w:proofErr w:type="spellStart"/>
+            <w:r>
+              <w:rPr>
+                <w:lang w:val="en-US"/>
+              </w:rPr>
+              <w:t>khách</w:t>
+            </w:r>
+            <w:proofErr w:type="spellEnd"/>
+            <w:r>
+              <w:rPr>
+                <w:lang w:val="en-US"/>
+              </w:rPr>
+              <w:t>/</w:t>
+            </w:r>
+            <w:proofErr w:type="spellStart"/>
+            <w:r>
+              <w:rPr>
+                <w:lang w:val="en-US"/>
+              </w:rPr>
+              <w:t>trống</w:t>
+            </w:r>
+            <w:proofErr w:type="spellEnd"/>
+            <w:r>
+              <w:rPr>
+                <w:lang w:val="en-US"/>
+              </w:rPr>
+              <w:t>)</w:t>
+            </w:r>
           </w:p>
         </w:tc>
       </w:tr>
@@ -5316,6 +5053,804 @@
               <w:rPr>
                 <w:lang w:val="en-US"/>
               </w:rPr>
+              <w:t>TenBan</w:t>
+            </w:r>
+            <w:proofErr w:type="spellEnd"/>
+          </w:p>
+        </w:tc>
+        <w:tc>
+          <w:tcPr>
+            <w:tcW w:w="1637" w:type="dxa"/>
+          </w:tcPr>
+          <w:p>
+            <w:pPr>
+              <w:pStyle w:val="ThnVnban"/>
+              <w:spacing w:after="0" w:line="240" w:lineRule="auto"/>
+              <w:ind w:left="0"/>
+              <w:rPr>
+                <w:lang w:val="en-US"/>
+              </w:rPr>
+            </w:pPr>
+            <w:proofErr w:type="spellStart"/>
+            <w:r>
+              <w:rPr>
+                <w:lang w:val="en-US"/>
+              </w:rPr>
+              <w:t>Ntext</w:t>
+            </w:r>
+            <w:proofErr w:type="spellEnd"/>
+          </w:p>
+        </w:tc>
+        <w:tc>
+          <w:tcPr>
+            <w:tcW w:w="1639" w:type="dxa"/>
+          </w:tcPr>
+          <w:p>
+            <w:pPr>
+              <w:pStyle w:val="ThnVnban"/>
+              <w:spacing w:after="0" w:line="240" w:lineRule="auto"/>
+              <w:ind w:left="0"/>
+              <w:rPr>
+                <w:lang w:val="en-US"/>
+              </w:rPr>
+            </w:pPr>
+            <w:r>
+              <w:rPr>
+                <w:lang w:val="en-US"/>
+              </w:rPr>
+              <w:t>not null</w:t>
+            </w:r>
+          </w:p>
+        </w:tc>
+        <w:tc>
+          <w:tcPr>
+            <w:tcW w:w="2770" w:type="dxa"/>
+          </w:tcPr>
+          <w:p>
+            <w:pPr>
+              <w:pStyle w:val="ThnVnban"/>
+              <w:spacing w:after="0" w:line="240" w:lineRule="auto"/>
+              <w:ind w:left="0"/>
+              <w:rPr>
+                <w:lang w:val="en-US"/>
+              </w:rPr>
+            </w:pPr>
+            <w:proofErr w:type="spellStart"/>
+            <w:r>
+              <w:rPr>
+                <w:lang w:val="en-US"/>
+              </w:rPr>
+              <w:t>Tên</w:t>
+            </w:r>
+            <w:proofErr w:type="spellEnd"/>
+            <w:r>
+              <w:rPr>
+                <w:lang w:val="en-US"/>
+              </w:rPr>
+              <w:t xml:space="preserve"> </w:t>
+            </w:r>
+            <w:proofErr w:type="spellStart"/>
+            <w:r>
+              <w:rPr>
+                <w:lang w:val="en-US"/>
+              </w:rPr>
+              <w:t>bàn</w:t>
+            </w:r>
+            <w:proofErr w:type="spellEnd"/>
+            <w:r>
+              <w:rPr>
+                <w:lang w:val="en-US"/>
+              </w:rPr>
+              <w:t xml:space="preserve"> </w:t>
+            </w:r>
+          </w:p>
+        </w:tc>
+      </w:tr>
+    </w:tbl>
+    <w:p>
+      <w:pPr>
+        <w:pStyle w:val="ThnVnban"/>
+        <w:rPr>
+          <w:lang w:val="en-US"/>
+        </w:rPr>
+      </w:pPr>
+    </w:p>
+    <w:p>
+      <w:pPr>
+        <w:pStyle w:val="ThnVnban"/>
+        <w:numPr>
+          <w:ilvl w:val="0"/>
+          <w:numId w:val="36"/>
+        </w:numPr>
+        <w:ind w:left="720"/>
+        <w:rPr>
+          <w:lang w:val="en-US"/>
+        </w:rPr>
+      </w:pPr>
+      <w:proofErr w:type="spellStart"/>
+      <w:r>
+        <w:rPr>
+          <w:lang w:val="en-US"/>
+        </w:rPr>
+        <w:t>Bảng</w:t>
+      </w:r>
+      <w:proofErr w:type="spellEnd"/>
+      <w:r>
+        <w:rPr>
+          <w:lang w:val="en-US"/>
+        </w:rPr>
+        <w:t xml:space="preserve"> Chi </w:t>
+      </w:r>
+      <w:proofErr w:type="spellStart"/>
+      <w:r>
+        <w:rPr>
+          <w:lang w:val="en-US"/>
+        </w:rPr>
+        <w:t>tiết</w:t>
+      </w:r>
+      <w:proofErr w:type="spellEnd"/>
+      <w:r>
+        <w:rPr>
+          <w:lang w:val="en-US"/>
+        </w:rPr>
+        <w:t xml:space="preserve"> </w:t>
+      </w:r>
+      <w:proofErr w:type="spellStart"/>
+      <w:r>
+        <w:rPr>
+          <w:lang w:val="en-US"/>
+        </w:rPr>
+        <w:t>bàn</w:t>
+      </w:r>
+      <w:proofErr w:type="spellEnd"/>
+      <w:r>
+        <w:rPr>
+          <w:lang w:val="en-US"/>
+        </w:rPr>
+        <w:t xml:space="preserve"> </w:t>
+      </w:r>
+      <w:proofErr w:type="spellStart"/>
+      <w:r>
+        <w:rPr>
+          <w:lang w:val="en-US"/>
+        </w:rPr>
+        <w:t>ăn</w:t>
+      </w:r>
+      <w:proofErr w:type="spellEnd"/>
+    </w:p>
+    <w:tbl>
+      <w:tblPr>
+        <w:tblStyle w:val="LiBang"/>
+        <w:tblW w:w="8868" w:type="dxa"/>
+        <w:tblLook w:val="01E0" w:firstRow="1" w:lastRow="1" w:firstColumn="1" w:lastColumn="1" w:noHBand="0" w:noVBand="0"/>
+      </w:tblPr>
+      <w:tblGrid>
+        <w:gridCol w:w="1026"/>
+        <w:gridCol w:w="1950"/>
+        <w:gridCol w:w="1596"/>
+        <w:gridCol w:w="1599"/>
+        <w:gridCol w:w="2697"/>
+      </w:tblGrid>
+      <w:tr>
+        <w:tc>
+          <w:tcPr>
+            <w:tcW w:w="1044" w:type="dxa"/>
+          </w:tcPr>
+          <w:p>
+            <w:pPr>
+              <w:jc w:val="center"/>
+            </w:pPr>
+            <w:r>
+              <w:t>STT</w:t>
+            </w:r>
+          </w:p>
+        </w:tc>
+        <w:tc>
+          <w:tcPr>
+            <w:tcW w:w="1778" w:type="dxa"/>
+          </w:tcPr>
+          <w:p>
+            <w:r>
+              <w:t xml:space="preserve">Tên </w:t>
+            </w:r>
+            <w:proofErr w:type="spellStart"/>
+            <w:r>
+              <w:t>thuộc</w:t>
+            </w:r>
+            <w:proofErr w:type="spellEnd"/>
+            <w:r>
+              <w:t xml:space="preserve"> </w:t>
+            </w:r>
+            <w:proofErr w:type="spellStart"/>
+            <w:r>
+              <w:t>tính</w:t>
+            </w:r>
+            <w:proofErr w:type="spellEnd"/>
+          </w:p>
+        </w:tc>
+        <w:tc>
+          <w:tcPr>
+            <w:tcW w:w="1637" w:type="dxa"/>
+          </w:tcPr>
+          <w:p>
+            <w:proofErr w:type="spellStart"/>
+            <w:r>
+              <w:t>Kiểu</w:t>
+            </w:r>
+            <w:proofErr w:type="spellEnd"/>
+          </w:p>
+        </w:tc>
+        <w:tc>
+          <w:tcPr>
+            <w:tcW w:w="1639" w:type="dxa"/>
+          </w:tcPr>
+          <w:p>
+            <w:proofErr w:type="spellStart"/>
+            <w:r>
+              <w:t>Ràng</w:t>
+            </w:r>
+            <w:proofErr w:type="spellEnd"/>
+            <w:r>
+              <w:t xml:space="preserve"> </w:t>
+            </w:r>
+            <w:proofErr w:type="spellStart"/>
+            <w:r>
+              <w:t>buộc</w:t>
+            </w:r>
+            <w:proofErr w:type="spellEnd"/>
+          </w:p>
+        </w:tc>
+        <w:tc>
+          <w:tcPr>
+            <w:tcW w:w="2770" w:type="dxa"/>
+          </w:tcPr>
+          <w:p>
+            <w:r>
+              <w:t xml:space="preserve">Ý </w:t>
+            </w:r>
+            <w:proofErr w:type="spellStart"/>
+            <w:r>
+              <w:t>nghĩa</w:t>
+            </w:r>
+            <w:proofErr w:type="spellEnd"/>
+            <w:r>
+              <w:t xml:space="preserve">/ghi </w:t>
+            </w:r>
+            <w:proofErr w:type="spellStart"/>
+            <w:r>
+              <w:t>chú</w:t>
+            </w:r>
+            <w:proofErr w:type="spellEnd"/>
+          </w:p>
+        </w:tc>
+      </w:tr>
+      <w:tr>
+        <w:tc>
+          <w:tcPr>
+            <w:tcW w:w="1044" w:type="dxa"/>
+          </w:tcPr>
+          <w:p>
+            <w:pPr>
+              <w:pStyle w:val="ThnVnban"/>
+              <w:spacing w:after="0" w:line="240" w:lineRule="auto"/>
+              <w:ind w:left="0"/>
+              <w:jc w:val="center"/>
+              <w:rPr>
+                <w:lang w:val="en-US"/>
+              </w:rPr>
+            </w:pPr>
+            <w:r>
+              <w:rPr>
+                <w:lang w:val="en-US"/>
+              </w:rPr>
+              <w:t>1</w:t>
+            </w:r>
+          </w:p>
+        </w:tc>
+        <w:tc>
+          <w:tcPr>
+            <w:tcW w:w="1778" w:type="dxa"/>
+          </w:tcPr>
+          <w:p>
+            <w:pPr>
+              <w:pStyle w:val="ThnVnban"/>
+              <w:spacing w:after="0" w:line="240" w:lineRule="auto"/>
+              <w:ind w:left="0"/>
+              <w:jc w:val="both"/>
+              <w:rPr>
+                <w:lang w:val="en-US"/>
+              </w:rPr>
+            </w:pPr>
+            <w:proofErr w:type="spellStart"/>
+            <w:r>
+              <w:rPr>
+                <w:lang w:val="en-US"/>
+              </w:rPr>
+              <w:t>Ma</w:t>
+            </w:r>
+            <w:r>
+              <w:rPr>
+                <w:lang w:val="en-US"/>
+              </w:rPr>
+              <w:t>ChiTietBanAn</w:t>
+            </w:r>
+            <w:proofErr w:type="spellEnd"/>
+          </w:p>
+        </w:tc>
+        <w:tc>
+          <w:tcPr>
+            <w:tcW w:w="1637" w:type="dxa"/>
+          </w:tcPr>
+          <w:p>
+            <w:pPr>
+              <w:pStyle w:val="ThnVnban"/>
+              <w:spacing w:after="0" w:line="240" w:lineRule="auto"/>
+              <w:ind w:left="0"/>
+              <w:rPr>
+                <w:lang w:val="en-US"/>
+              </w:rPr>
+            </w:pPr>
+            <w:r>
+              <w:rPr>
+                <w:lang w:val="en-US"/>
+              </w:rPr>
+              <w:t>int</w:t>
+            </w:r>
+          </w:p>
+        </w:tc>
+        <w:tc>
+          <w:tcPr>
+            <w:tcW w:w="1639" w:type="dxa"/>
+          </w:tcPr>
+          <w:p>
+            <w:pPr>
+              <w:pStyle w:val="ThnVnban"/>
+              <w:spacing w:after="0" w:line="240" w:lineRule="auto"/>
+              <w:ind w:left="0"/>
+              <w:rPr>
+                <w:lang w:val="en-US"/>
+              </w:rPr>
+            </w:pPr>
+            <w:proofErr w:type="spellStart"/>
+            <w:r>
+              <w:rPr>
+                <w:lang w:val="en-US"/>
+              </w:rPr>
+              <w:t>Khóa</w:t>
+            </w:r>
+            <w:proofErr w:type="spellEnd"/>
+            <w:r>
+              <w:rPr>
+                <w:lang w:val="en-US"/>
+              </w:rPr>
+              <w:t xml:space="preserve"> </w:t>
+            </w:r>
+            <w:proofErr w:type="spellStart"/>
+            <w:r>
+              <w:rPr>
+                <w:lang w:val="en-US"/>
+              </w:rPr>
+              <w:t>chính</w:t>
+            </w:r>
+            <w:proofErr w:type="spellEnd"/>
+          </w:p>
+        </w:tc>
+        <w:tc>
+          <w:tcPr>
+            <w:tcW w:w="2770" w:type="dxa"/>
+          </w:tcPr>
+          <w:p>
+            <w:pPr>
+              <w:pStyle w:val="ThnVnban"/>
+              <w:spacing w:after="0" w:line="240" w:lineRule="auto"/>
+              <w:ind w:left="0"/>
+              <w:rPr>
+                <w:lang w:val="en-US"/>
+              </w:rPr>
+            </w:pPr>
+            <w:proofErr w:type="spellStart"/>
+            <w:r>
+              <w:rPr>
+                <w:lang w:val="en-US"/>
+              </w:rPr>
+              <w:t>Mã</w:t>
+            </w:r>
+            <w:proofErr w:type="spellEnd"/>
+            <w:r>
+              <w:rPr>
+                <w:lang w:val="en-US"/>
+              </w:rPr>
+              <w:t xml:space="preserve"> </w:t>
+            </w:r>
+            <w:r>
+              <w:rPr>
+                <w:lang w:val="en-US"/>
+              </w:rPr>
+              <w:t xml:space="preserve">chi </w:t>
+            </w:r>
+            <w:proofErr w:type="spellStart"/>
+            <w:r>
+              <w:rPr>
+                <w:lang w:val="en-US"/>
+              </w:rPr>
+              <w:t>tiết</w:t>
+            </w:r>
+            <w:proofErr w:type="spellEnd"/>
+            <w:r>
+              <w:rPr>
+                <w:lang w:val="en-US"/>
+              </w:rPr>
+              <w:t xml:space="preserve"> </w:t>
+            </w:r>
+            <w:proofErr w:type="spellStart"/>
+            <w:r>
+              <w:rPr>
+                <w:lang w:val="en-US"/>
+              </w:rPr>
+              <w:t>bàn</w:t>
+            </w:r>
+            <w:proofErr w:type="spellEnd"/>
+            <w:r>
+              <w:rPr>
+                <w:lang w:val="en-US"/>
+              </w:rPr>
+              <w:t xml:space="preserve"> </w:t>
+            </w:r>
+            <w:proofErr w:type="spellStart"/>
+            <w:r>
+              <w:rPr>
+                <w:lang w:val="en-US"/>
+              </w:rPr>
+              <w:t>ăn</w:t>
+            </w:r>
+            <w:proofErr w:type="spellEnd"/>
+          </w:p>
+        </w:tc>
+      </w:tr>
+      <w:tr>
+        <w:tc>
+          <w:tcPr>
+            <w:tcW w:w="1044" w:type="dxa"/>
+          </w:tcPr>
+          <w:p>
+            <w:pPr>
+              <w:pStyle w:val="ThnVnban"/>
+              <w:spacing w:after="0" w:line="240" w:lineRule="auto"/>
+              <w:ind w:left="0"/>
+              <w:jc w:val="center"/>
+              <w:rPr>
+                <w:lang w:val="en-US"/>
+              </w:rPr>
+            </w:pPr>
+            <w:r>
+              <w:rPr>
+                <w:lang w:val="en-US"/>
+              </w:rPr>
+              <w:t>2</w:t>
+            </w:r>
+          </w:p>
+        </w:tc>
+        <w:tc>
+          <w:tcPr>
+            <w:tcW w:w="1778" w:type="dxa"/>
+          </w:tcPr>
+          <w:p>
+            <w:pPr>
+              <w:pStyle w:val="ThnVnban"/>
+              <w:spacing w:after="0" w:line="240" w:lineRule="auto"/>
+              <w:ind w:left="0"/>
+              <w:jc w:val="both"/>
+              <w:rPr>
+                <w:lang w:val="en-US"/>
+              </w:rPr>
+            </w:pPr>
+            <w:proofErr w:type="spellStart"/>
+            <w:r>
+              <w:rPr>
+                <w:lang w:val="en-US"/>
+              </w:rPr>
+              <w:t>Ma</w:t>
+            </w:r>
+            <w:r>
+              <w:rPr>
+                <w:lang w:val="en-US"/>
+              </w:rPr>
+              <w:t>Ban</w:t>
+            </w:r>
+            <w:proofErr w:type="spellEnd"/>
+          </w:p>
+        </w:tc>
+        <w:tc>
+          <w:tcPr>
+            <w:tcW w:w="1637" w:type="dxa"/>
+          </w:tcPr>
+          <w:p>
+            <w:pPr>
+              <w:pStyle w:val="ThnVnban"/>
+              <w:spacing w:after="0" w:line="240" w:lineRule="auto"/>
+              <w:ind w:left="0"/>
+              <w:rPr>
+                <w:lang w:val="en-US"/>
+              </w:rPr>
+            </w:pPr>
+            <w:r>
+              <w:rPr>
+                <w:lang w:val="en-US"/>
+              </w:rPr>
+              <w:t>int</w:t>
+            </w:r>
+          </w:p>
+        </w:tc>
+        <w:tc>
+          <w:tcPr>
+            <w:tcW w:w="1639" w:type="dxa"/>
+          </w:tcPr>
+          <w:p>
+            <w:pPr>
+              <w:pStyle w:val="ThnVnban"/>
+              <w:spacing w:after="0" w:line="240" w:lineRule="auto"/>
+              <w:ind w:left="0"/>
+              <w:rPr>
+                <w:lang w:val="en-US"/>
+              </w:rPr>
+            </w:pPr>
+            <w:proofErr w:type="spellStart"/>
+            <w:r>
+              <w:rPr>
+                <w:lang w:val="en-US"/>
+              </w:rPr>
+              <w:t>Khóa</w:t>
+            </w:r>
+            <w:proofErr w:type="spellEnd"/>
+            <w:r>
+              <w:rPr>
+                <w:lang w:val="en-US"/>
+              </w:rPr>
+              <w:t xml:space="preserve"> </w:t>
+            </w:r>
+            <w:proofErr w:type="spellStart"/>
+            <w:r>
+              <w:rPr>
+                <w:lang w:val="en-US"/>
+              </w:rPr>
+              <w:t>ngoại</w:t>
+            </w:r>
+            <w:proofErr w:type="spellEnd"/>
+          </w:p>
+        </w:tc>
+        <w:tc>
+          <w:tcPr>
+            <w:tcW w:w="2770" w:type="dxa"/>
+          </w:tcPr>
+          <w:p>
+            <w:pPr>
+              <w:pStyle w:val="ThnVnban"/>
+              <w:spacing w:after="0" w:line="240" w:lineRule="auto"/>
+              <w:ind w:left="0"/>
+              <w:rPr>
+                <w:lang w:val="en-US"/>
+              </w:rPr>
+            </w:pPr>
+            <w:proofErr w:type="spellStart"/>
+            <w:r>
+              <w:rPr>
+                <w:lang w:val="en-US"/>
+              </w:rPr>
+              <w:t>Mã</w:t>
+            </w:r>
+            <w:proofErr w:type="spellEnd"/>
+            <w:r>
+              <w:rPr>
+                <w:lang w:val="en-US"/>
+              </w:rPr>
+              <w:t xml:space="preserve"> </w:t>
+            </w:r>
+            <w:proofErr w:type="spellStart"/>
+            <w:r>
+              <w:rPr>
+                <w:lang w:val="en-US"/>
+              </w:rPr>
+              <w:t>bàn</w:t>
+            </w:r>
+            <w:proofErr w:type="spellEnd"/>
+          </w:p>
+        </w:tc>
+      </w:tr>
+      <w:tr>
+        <w:tc>
+          <w:tcPr>
+            <w:tcW w:w="1044" w:type="dxa"/>
+          </w:tcPr>
+          <w:p>
+            <w:pPr>
+              <w:pStyle w:val="ThnVnban"/>
+              <w:spacing w:after="0" w:line="240" w:lineRule="auto"/>
+              <w:ind w:left="0"/>
+              <w:jc w:val="center"/>
+              <w:rPr>
+                <w:lang w:val="en-US"/>
+              </w:rPr>
+            </w:pPr>
+            <w:r>
+              <w:rPr>
+                <w:lang w:val="en-US"/>
+              </w:rPr>
+              <w:t>3</w:t>
+            </w:r>
+          </w:p>
+        </w:tc>
+        <w:tc>
+          <w:tcPr>
+            <w:tcW w:w="1778" w:type="dxa"/>
+          </w:tcPr>
+          <w:p>
+            <w:pPr>
+              <w:pStyle w:val="ThnVnban"/>
+              <w:spacing w:after="0" w:line="240" w:lineRule="auto"/>
+              <w:ind w:left="0"/>
+              <w:jc w:val="both"/>
+              <w:rPr>
+                <w:lang w:val="en-US"/>
+              </w:rPr>
+            </w:pPr>
+            <w:proofErr w:type="spellStart"/>
+            <w:r>
+              <w:rPr>
+                <w:lang w:val="en-US"/>
+              </w:rPr>
+              <w:t>MaSanPha</w:t>
+            </w:r>
+            <w:r>
+              <w:rPr>
+                <w:lang w:val="en-US"/>
+              </w:rPr>
+              <w:t>m</w:t>
+            </w:r>
+            <w:proofErr w:type="spellEnd"/>
+          </w:p>
+        </w:tc>
+        <w:tc>
+          <w:tcPr>
+            <w:tcW w:w="1637" w:type="dxa"/>
+          </w:tcPr>
+          <w:p>
+            <w:pPr>
+              <w:pStyle w:val="ThnVnban"/>
+              <w:spacing w:after="0" w:line="240" w:lineRule="auto"/>
+              <w:ind w:left="0"/>
+              <w:rPr>
+                <w:lang w:val="en-US"/>
+              </w:rPr>
+            </w:pPr>
+            <w:r>
+              <w:rPr>
+                <w:lang w:val="en-US"/>
+              </w:rPr>
+              <w:t>int</w:t>
+            </w:r>
+          </w:p>
+        </w:tc>
+        <w:tc>
+          <w:tcPr>
+            <w:tcW w:w="1639" w:type="dxa"/>
+          </w:tcPr>
+          <w:p>
+            <w:pPr>
+              <w:pStyle w:val="ThnVnban"/>
+              <w:spacing w:after="0" w:line="240" w:lineRule="auto"/>
+              <w:ind w:left="0"/>
+              <w:rPr>
+                <w:lang w:val="en-US"/>
+              </w:rPr>
+            </w:pPr>
+            <w:r>
+              <w:rPr>
+                <w:lang w:val="en-US"/>
+              </w:rPr>
+              <w:t>n</w:t>
+            </w:r>
+            <w:r>
+              <w:rPr>
+                <w:lang w:val="en-US"/>
+              </w:rPr>
+              <w:t>ot null</w:t>
+            </w:r>
+          </w:p>
+        </w:tc>
+        <w:tc>
+          <w:tcPr>
+            <w:tcW w:w="2770" w:type="dxa"/>
+          </w:tcPr>
+          <w:p>
+            <w:pPr>
+              <w:pStyle w:val="ThnVnban"/>
+              <w:spacing w:after="0" w:line="240" w:lineRule="auto"/>
+              <w:ind w:left="0"/>
+              <w:rPr>
+                <w:lang w:val="en-US"/>
+              </w:rPr>
+            </w:pPr>
+            <w:proofErr w:type="spellStart"/>
+            <w:r>
+              <w:rPr>
+                <w:lang w:val="en-US"/>
+              </w:rPr>
+              <w:t>Mã</w:t>
+            </w:r>
+            <w:proofErr w:type="spellEnd"/>
+            <w:r>
+              <w:rPr>
+                <w:lang w:val="en-US"/>
+              </w:rPr>
+              <w:t xml:space="preserve"> </w:t>
+            </w:r>
+            <w:proofErr w:type="spellStart"/>
+            <w:r>
+              <w:rPr>
+                <w:lang w:val="en-US"/>
+              </w:rPr>
+              <w:t>sản</w:t>
+            </w:r>
+            <w:proofErr w:type="spellEnd"/>
+            <w:r>
+              <w:rPr>
+                <w:lang w:val="en-US"/>
+              </w:rPr>
+              <w:t xml:space="preserve"> </w:t>
+            </w:r>
+            <w:proofErr w:type="spellStart"/>
+            <w:r>
+              <w:rPr>
+                <w:lang w:val="en-US"/>
+              </w:rPr>
+              <w:t>phẩm</w:t>
+            </w:r>
+            <w:proofErr w:type="spellEnd"/>
+          </w:p>
+        </w:tc>
+      </w:tr>
+      <w:tr>
+        <w:tc>
+          <w:tcPr>
+            <w:tcW w:w="1044" w:type="dxa"/>
+          </w:tcPr>
+          <w:p>
+            <w:pPr>
+              <w:pStyle w:val="ThnVnban"/>
+              <w:spacing w:after="0" w:line="240" w:lineRule="auto"/>
+              <w:ind w:left="0"/>
+              <w:jc w:val="center"/>
+              <w:rPr>
+                <w:lang w:val="en-US"/>
+              </w:rPr>
+            </w:pPr>
+            <w:r>
+              <w:rPr>
+                <w:lang w:val="en-US"/>
+              </w:rPr>
+              <w:t>4</w:t>
+            </w:r>
+          </w:p>
+        </w:tc>
+        <w:tc>
+          <w:tcPr>
+            <w:tcW w:w="1778" w:type="dxa"/>
+          </w:tcPr>
+          <w:p>
+            <w:pPr>
+              <w:pStyle w:val="ThnVnban"/>
+              <w:spacing w:after="0" w:line="240" w:lineRule="auto"/>
+              <w:ind w:left="0"/>
+              <w:jc w:val="both"/>
+              <w:rPr>
+                <w:lang w:val="en-US"/>
+              </w:rPr>
+            </w:pPr>
+            <w:proofErr w:type="spellStart"/>
+            <w:r>
+              <w:rPr>
+                <w:lang w:val="en-US"/>
+              </w:rPr>
               <w:t>SoLuong</w:t>
             </w:r>
             <w:proofErr w:type="spellEnd"/>
@@ -5470,6 +6005,161 @@
               </w:rPr>
               <w:t xml:space="preserve"> 0</w:t>
             </w:r>
+          </w:p>
+        </w:tc>
+      </w:tr>
+      <w:tr>
+        <w:tc>
+          <w:tcPr>
+            <w:tcW w:w="1044" w:type="dxa"/>
+          </w:tcPr>
+          <w:p>
+            <w:pPr>
+              <w:pStyle w:val="ThnVnban"/>
+              <w:spacing w:after="0" w:line="240" w:lineRule="auto"/>
+              <w:ind w:left="0"/>
+              <w:jc w:val="center"/>
+              <w:rPr>
+                <w:lang w:val="en-US"/>
+              </w:rPr>
+            </w:pPr>
+            <w:r>
+              <w:rPr>
+                <w:lang w:val="en-US"/>
+              </w:rPr>
+              <w:t>5</w:t>
+            </w:r>
+          </w:p>
+        </w:tc>
+        <w:tc>
+          <w:tcPr>
+            <w:tcW w:w="1778" w:type="dxa"/>
+          </w:tcPr>
+          <w:p>
+            <w:pPr>
+              <w:pStyle w:val="ThnVnban"/>
+              <w:spacing w:after="0" w:line="240" w:lineRule="auto"/>
+              <w:ind w:left="0"/>
+              <w:jc w:val="both"/>
+              <w:rPr>
+                <w:lang w:val="en-US"/>
+              </w:rPr>
+            </w:pPr>
+            <w:proofErr w:type="spellStart"/>
+            <w:r>
+              <w:rPr>
+                <w:lang w:val="en-US"/>
+              </w:rPr>
+              <w:t>DonGia</w:t>
+            </w:r>
+            <w:proofErr w:type="spellEnd"/>
+          </w:p>
+        </w:tc>
+        <w:tc>
+          <w:tcPr>
+            <w:tcW w:w="1637" w:type="dxa"/>
+          </w:tcPr>
+          <w:p>
+            <w:pPr>
+              <w:pStyle w:val="ThnVnban"/>
+              <w:spacing w:after="0" w:line="240" w:lineRule="auto"/>
+              <w:ind w:left="0"/>
+              <w:rPr>
+                <w:lang w:val="en-US"/>
+              </w:rPr>
+            </w:pPr>
+            <w:r>
+              <w:rPr>
+                <w:lang w:val="en-US"/>
+              </w:rPr>
+              <w:t>Float</w:t>
+            </w:r>
+          </w:p>
+        </w:tc>
+        <w:tc>
+          <w:tcPr>
+            <w:tcW w:w="1639" w:type="dxa"/>
+          </w:tcPr>
+          <w:p>
+            <w:pPr>
+              <w:pStyle w:val="ThnVnban"/>
+              <w:spacing w:after="0" w:line="240" w:lineRule="auto"/>
+              <w:ind w:left="0"/>
+              <w:rPr>
+                <w:lang w:val="en-US"/>
+              </w:rPr>
+            </w:pPr>
+            <w:r>
+              <w:rPr>
+                <w:lang w:val="en-US"/>
+              </w:rPr>
+              <w:t>Not null</w:t>
+            </w:r>
+          </w:p>
+        </w:tc>
+        <w:tc>
+          <w:tcPr>
+            <w:tcW w:w="2770" w:type="dxa"/>
+          </w:tcPr>
+          <w:p>
+            <w:pPr>
+              <w:pStyle w:val="ThnVnban"/>
+              <w:spacing w:after="0" w:line="240" w:lineRule="auto"/>
+              <w:ind w:left="0"/>
+              <w:rPr>
+                <w:lang w:val="en-US"/>
+              </w:rPr>
+            </w:pPr>
+            <w:proofErr w:type="spellStart"/>
+            <w:r>
+              <w:rPr>
+                <w:lang w:val="en-US"/>
+              </w:rPr>
+              <w:t>Thành</w:t>
+            </w:r>
+            <w:proofErr w:type="spellEnd"/>
+            <w:r>
+              <w:rPr>
+                <w:lang w:val="en-US"/>
+              </w:rPr>
+              <w:t xml:space="preserve"> </w:t>
+            </w:r>
+            <w:proofErr w:type="spellStart"/>
+            <w:r>
+              <w:rPr>
+                <w:lang w:val="en-US"/>
+              </w:rPr>
+              <w:t>tiền</w:t>
+            </w:r>
+            <w:proofErr w:type="spellEnd"/>
+            <w:r>
+              <w:rPr>
+                <w:lang w:val="en-US"/>
+              </w:rPr>
+              <w:t xml:space="preserve"> </w:t>
+            </w:r>
+            <w:proofErr w:type="spellStart"/>
+            <w:r>
+              <w:rPr>
+                <w:lang w:val="en-US"/>
+              </w:rPr>
+              <w:t>bàn</w:t>
+            </w:r>
+            <w:proofErr w:type="spellEnd"/>
+            <w:r>
+              <w:rPr>
+                <w:lang w:val="en-US"/>
+              </w:rPr>
+              <w:t xml:space="preserve"> </w:t>
+            </w:r>
+            <w:proofErr w:type="spellStart"/>
+            <w:r>
+              <w:rPr>
+                <w:lang w:val="en-US"/>
+              </w:rPr>
+              <w:t>ăn</w:t>
+            </w:r>
+            <w:proofErr w:type="spellEnd"/>
           </w:p>
         </w:tc>
       </w:tr>
@@ -5538,11 +6228,11 @@
         <w:tblLook w:val="01E0" w:firstRow="1" w:lastRow="1" w:firstColumn="1" w:lastColumn="1" w:noHBand="0" w:noVBand="0"/>
       </w:tblPr>
       <w:tblGrid>
-        <w:gridCol w:w="1028"/>
+        <w:gridCol w:w="1029"/>
         <w:gridCol w:w="1923"/>
-        <w:gridCol w:w="1607"/>
-        <w:gridCol w:w="1604"/>
-        <w:gridCol w:w="2706"/>
+        <w:gridCol w:w="1602"/>
+        <w:gridCol w:w="1606"/>
+        <w:gridCol w:w="2708"/>
       </w:tblGrid>
       <w:tr>
         <w:tc>
@@ -5679,7 +6369,13 @@
               <w:rPr>
                 <w:lang w:val="en-US"/>
               </w:rPr>
-              <w:t>MaHD</w:t>
+              <w:t>MaH</w:t>
+            </w:r>
+            <w:r>
+              <w:rPr>
+                <w:lang w:val="en-US"/>
+              </w:rPr>
+              <w:t>oaDon</w:t>
             </w:r>
             <w:proofErr w:type="spellEnd"/>
           </w:p>
@@ -5836,7 +6532,7 @@
               <w:rPr>
                 <w:lang w:val="en-US"/>
               </w:rPr>
-              <w:t>TongGiaTri</w:t>
+              <w:t>MaTaiKhoan</w:t>
             </w:r>
             <w:proofErr w:type="spellEnd"/>
           </w:p>
@@ -5858,7 +6554,7 @@
               <w:rPr>
                 <w:lang w:val="en-US"/>
               </w:rPr>
-              <w:t>double</w:t>
+              <w:t>Int</w:t>
             </w:r>
           </w:p>
         </w:tc>
@@ -5875,12 +6571,28 @@
                 <w:lang w:val="en-US"/>
               </w:rPr>
             </w:pPr>
-            <w:r>
-              <w:rPr>
-                <w:lang w:val="en-US"/>
-              </w:rPr>
-              <w:t>not null</w:t>
-            </w:r>
+            <w:proofErr w:type="spellStart"/>
+            <w:r>
+              <w:rPr>
+                <w:lang w:val="en-US"/>
+              </w:rPr>
+              <w:t>Khóa</w:t>
+            </w:r>
+            <w:proofErr w:type="spellEnd"/>
+            <w:r>
+              <w:rPr>
+                <w:lang w:val="en-US"/>
+              </w:rPr>
+              <w:t xml:space="preserve"> </w:t>
+            </w:r>
+            <w:proofErr w:type="spellStart"/>
+            <w:r>
+              <w:rPr>
+                <w:lang w:val="en-US"/>
+              </w:rPr>
+              <w:t>ngoại</w:t>
+            </w:r>
+            <w:proofErr w:type="spellEnd"/>
           </w:p>
         </w:tc>
         <w:tc>
@@ -5901,151 +6613,37 @@
               <w:rPr>
                 <w:lang w:val="en-US"/>
               </w:rPr>
-              <w:t>Tổng</w:t>
-            </w:r>
-            <w:proofErr w:type="spellEnd"/>
-            <w:r>
-              <w:rPr>
-                <w:lang w:val="en-US"/>
-              </w:rPr>
-              <w:t xml:space="preserve"> </w:t>
-            </w:r>
-            <w:proofErr w:type="spellStart"/>
-            <w:r>
-              <w:rPr>
-                <w:lang w:val="en-US"/>
-              </w:rPr>
-              <w:t>giá</w:t>
-            </w:r>
-            <w:proofErr w:type="spellEnd"/>
-            <w:r>
-              <w:rPr>
-                <w:lang w:val="en-US"/>
-              </w:rPr>
-              <w:t xml:space="preserve"> </w:t>
-            </w:r>
-            <w:proofErr w:type="spellStart"/>
-            <w:r>
-              <w:rPr>
-                <w:lang w:val="en-US"/>
-              </w:rPr>
-              <w:t>trị</w:t>
-            </w:r>
-            <w:proofErr w:type="spellEnd"/>
-            <w:r>
-              <w:rPr>
-                <w:lang w:val="en-US"/>
-              </w:rPr>
-              <w:t xml:space="preserve"> </w:t>
-            </w:r>
-            <w:proofErr w:type="spellStart"/>
-            <w:r>
-              <w:rPr>
-                <w:lang w:val="en-US"/>
-              </w:rPr>
-              <w:t>của</w:t>
-            </w:r>
-            <w:proofErr w:type="spellEnd"/>
-            <w:r>
-              <w:rPr>
-                <w:lang w:val="en-US"/>
-              </w:rPr>
-              <w:t xml:space="preserve"> </w:t>
-            </w:r>
-            <w:proofErr w:type="spellStart"/>
-            <w:r>
-              <w:rPr>
-                <w:lang w:val="en-US"/>
-              </w:rPr>
-              <w:t>hóa</w:t>
-            </w:r>
-            <w:proofErr w:type="spellEnd"/>
-            <w:r>
-              <w:rPr>
-                <w:lang w:val="en-US"/>
-              </w:rPr>
-              <w:t xml:space="preserve"> </w:t>
-            </w:r>
-            <w:proofErr w:type="spellStart"/>
-            <w:r>
-              <w:rPr>
-                <w:lang w:val="en-US"/>
-              </w:rPr>
-              <w:t>đơn</w:t>
-            </w:r>
-            <w:proofErr w:type="spellEnd"/>
-            <w:r>
-              <w:rPr>
-                <w:lang w:val="en-US"/>
-              </w:rPr>
-              <w:t>,</w:t>
-            </w:r>
-          </w:p>
-          <w:p>
-            <w:pPr>
-              <w:pStyle w:val="ThnVnban"/>
-              <w:spacing w:after="0" w:line="240" w:lineRule="auto"/>
-              <w:ind w:left="0"/>
-              <w:rPr>
-                <w:lang w:val="en-US"/>
-              </w:rPr>
-            </w:pPr>
-            <w:proofErr w:type="spellStart"/>
-            <w:r>
-              <w:rPr>
-                <w:lang w:val="en-US"/>
-              </w:rPr>
-              <w:t>lớn</w:t>
-            </w:r>
-            <w:proofErr w:type="spellEnd"/>
-            <w:r>
-              <w:rPr>
-                <w:lang w:val="en-US"/>
-              </w:rPr>
-              <w:t xml:space="preserve"> </w:t>
-            </w:r>
-            <w:proofErr w:type="spellStart"/>
-            <w:r>
-              <w:rPr>
-                <w:lang w:val="en-US"/>
-              </w:rPr>
-              <w:t>hơn</w:t>
-            </w:r>
-            <w:proofErr w:type="spellEnd"/>
-            <w:r>
-              <w:rPr>
-                <w:lang w:val="en-US"/>
-              </w:rPr>
-              <w:t xml:space="preserve"> </w:t>
-            </w:r>
-            <w:proofErr w:type="spellStart"/>
-            <w:r>
-              <w:rPr>
-                <w:lang w:val="en-US"/>
-              </w:rPr>
-              <w:t>hoặc</w:t>
-            </w:r>
-            <w:proofErr w:type="spellEnd"/>
-            <w:r>
-              <w:rPr>
-                <w:lang w:val="en-US"/>
-              </w:rPr>
-              <w:t xml:space="preserve"> </w:t>
-            </w:r>
-            <w:proofErr w:type="spellStart"/>
-            <w:r>
-              <w:rPr>
-                <w:lang w:val="en-US"/>
-              </w:rPr>
-              <w:t>bằng</w:t>
-            </w:r>
-            <w:proofErr w:type="spellEnd"/>
-            <w:r>
-              <w:rPr>
-                <w:lang w:val="en-US"/>
-              </w:rPr>
-              <w:t xml:space="preserve"> 0</w:t>
-            </w:r>
+              <w:t>Mã</w:t>
+            </w:r>
+            <w:proofErr w:type="spellEnd"/>
+            <w:r>
+              <w:rPr>
+                <w:lang w:val="en-US"/>
+              </w:rPr>
+              <w:t xml:space="preserve"> </w:t>
+            </w:r>
+            <w:proofErr w:type="spellStart"/>
+            <w:r>
+              <w:rPr>
+                <w:lang w:val="en-US"/>
+              </w:rPr>
+              <w:t>tài</w:t>
+            </w:r>
+            <w:proofErr w:type="spellEnd"/>
+            <w:r>
+              <w:rPr>
+                <w:lang w:val="en-US"/>
+              </w:rPr>
+              <w:t xml:space="preserve"> </w:t>
+            </w:r>
+            <w:proofErr w:type="spellStart"/>
+            <w:r>
+              <w:rPr>
+                <w:lang w:val="en-US"/>
+              </w:rPr>
+              <w:t>khoản</w:t>
+            </w:r>
+            <w:proofErr w:type="spellEnd"/>
           </w:p>
         </w:tc>
       </w:tr>
@@ -6126,7 +6724,16 @@
               <w:pStyle w:val="ThnVnban"/>
               <w:spacing w:after="0" w:line="240" w:lineRule="auto"/>
               <w:ind w:left="0"/>
-            </w:pPr>
+              <w:rPr>
+                <w:lang w:val="en-US"/>
+              </w:rPr>
+            </w:pPr>
+            <w:r>
+              <w:rPr>
+                <w:lang w:val="en-US"/>
+              </w:rPr>
+              <w:t>not null</w:t>
+            </w:r>
           </w:p>
         </w:tc>
         <w:tc>
@@ -6295,7 +6902,7 @@
               <w:rPr>
                 <w:lang w:val="en-US"/>
               </w:rPr>
-              <w:t>MaTK</w:t>
+              <w:t>TongTien</w:t>
             </w:r>
             <w:proofErr w:type="spellEnd"/>
           </w:p>
@@ -6317,7 +6924,7 @@
               <w:rPr>
                 <w:lang w:val="en-US"/>
               </w:rPr>
-              <w:t>int</w:t>
+              <w:t>Float</w:t>
             </w:r>
           </w:p>
         </w:tc>
@@ -6334,28 +6941,12 @@
                 <w:lang w:val="en-US"/>
               </w:rPr>
             </w:pPr>
-            <w:proofErr w:type="spellStart"/>
-            <w:r>
-              <w:rPr>
-                <w:lang w:val="en-US"/>
-              </w:rPr>
-              <w:t>Khóa</w:t>
-            </w:r>
-            <w:proofErr w:type="spellEnd"/>
-            <w:r>
-              <w:rPr>
-                <w:lang w:val="en-US"/>
-              </w:rPr>
-              <w:t xml:space="preserve"> </w:t>
-            </w:r>
-            <w:proofErr w:type="spellStart"/>
-            <w:r>
-              <w:rPr>
-                <w:lang w:val="en-US"/>
-              </w:rPr>
-              <w:t>ngoại</w:t>
-            </w:r>
-            <w:proofErr w:type="spellEnd"/>
+            <w:r>
+              <w:rPr>
+                <w:lang w:val="en-US"/>
+              </w:rPr>
+              <w:t>Not null</w:t>
+            </w:r>
           </w:p>
         </w:tc>
         <w:tc>
@@ -6376,35 +6967,63 @@
               <w:rPr>
                 <w:lang w:val="en-US"/>
               </w:rPr>
-              <w:t>Mã</w:t>
-            </w:r>
-            <w:proofErr w:type="spellEnd"/>
-            <w:r>
-              <w:rPr>
-                <w:lang w:val="en-US"/>
-              </w:rPr>
-              <w:t xml:space="preserve"> </w:t>
-            </w:r>
-            <w:proofErr w:type="spellStart"/>
-            <w:r>
-              <w:rPr>
-                <w:lang w:val="en-US"/>
-              </w:rPr>
-              <w:t>tài</w:t>
-            </w:r>
-            <w:proofErr w:type="spellEnd"/>
-            <w:r>
-              <w:rPr>
-                <w:lang w:val="en-US"/>
-              </w:rPr>
-              <w:t xml:space="preserve"> </w:t>
-            </w:r>
-            <w:proofErr w:type="spellStart"/>
-            <w:r>
-              <w:rPr>
-                <w:lang w:val="en-US"/>
-              </w:rPr>
-              <w:t>khoản</w:t>
+              <w:t>Thành</w:t>
+            </w:r>
+            <w:proofErr w:type="spellEnd"/>
+            <w:r>
+              <w:rPr>
+                <w:lang w:val="en-US"/>
+              </w:rPr>
+              <w:t xml:space="preserve"> </w:t>
+            </w:r>
+            <w:proofErr w:type="spellStart"/>
+            <w:r>
+              <w:rPr>
+                <w:lang w:val="en-US"/>
+              </w:rPr>
+              <w:t>tiền</w:t>
+            </w:r>
+            <w:proofErr w:type="spellEnd"/>
+            <w:r>
+              <w:rPr>
+                <w:lang w:val="en-US"/>
+              </w:rPr>
+              <w:t xml:space="preserve"> </w:t>
+            </w:r>
+            <w:proofErr w:type="spellStart"/>
+            <w:r>
+              <w:rPr>
+                <w:lang w:val="en-US"/>
+              </w:rPr>
+              <w:t>của</w:t>
+            </w:r>
+            <w:proofErr w:type="spellEnd"/>
+            <w:r>
+              <w:rPr>
+                <w:lang w:val="en-US"/>
+              </w:rPr>
+              <w:t xml:space="preserve"> </w:t>
+            </w:r>
+            <w:proofErr w:type="spellStart"/>
+            <w:r>
+              <w:rPr>
+                <w:lang w:val="en-US"/>
+              </w:rPr>
+              <w:t>hóa</w:t>
+            </w:r>
+            <w:proofErr w:type="spellEnd"/>
+            <w:r>
+              <w:rPr>
+                <w:lang w:val="en-US"/>
+              </w:rPr>
+              <w:t xml:space="preserve"> </w:t>
+            </w:r>
+            <w:proofErr w:type="spellStart"/>
+            <w:r>
+              <w:rPr>
+                <w:lang w:val="en-US"/>
+              </w:rPr>
+              <w:t>đơn</w:t>
             </w:r>
             <w:proofErr w:type="spellEnd"/>
           </w:p>
@@ -6607,6 +7226,7 @@
               <w:rPr>
                 <w:lang w:val="en-US"/>
               </w:rPr>
+              <w:lastRenderedPageBreak/>
               <w:t>1</w:t>
             </w:r>
           </w:p>
@@ -6630,7 +7250,13 @@
               <w:rPr>
                 <w:lang w:val="en-US"/>
               </w:rPr>
-              <w:t>MaTU</w:t>
+              <w:t>Ma</w:t>
+            </w:r>
+            <w:r>
+              <w:rPr>
+                <w:lang w:val="en-US"/>
+              </w:rPr>
+              <w:t>SanPham</w:t>
             </w:r>
             <w:proofErr w:type="spellEnd"/>
           </w:p>
@@ -6725,21 +7351,21 @@
               <w:rPr>
                 <w:lang w:val="en-US"/>
               </w:rPr>
-              <w:t>thức</w:t>
-            </w:r>
-            <w:proofErr w:type="spellEnd"/>
-            <w:r>
-              <w:rPr>
-                <w:lang w:val="en-US"/>
-              </w:rPr>
-              <w:t xml:space="preserve"> </w:t>
-            </w:r>
-            <w:proofErr w:type="spellStart"/>
-            <w:r>
-              <w:rPr>
-                <w:lang w:val="en-US"/>
-              </w:rPr>
-              <w:t>uống</w:t>
+              <w:t>sản</w:t>
+            </w:r>
+            <w:proofErr w:type="spellEnd"/>
+            <w:r>
+              <w:rPr>
+                <w:lang w:val="en-US"/>
+              </w:rPr>
+              <w:t xml:space="preserve"> </w:t>
+            </w:r>
+            <w:proofErr w:type="spellStart"/>
+            <w:r>
+              <w:rPr>
+                <w:lang w:val="en-US"/>
+              </w:rPr>
+              <w:t>phẩm</w:t>
             </w:r>
             <w:proofErr w:type="spellEnd"/>
           </w:p>
@@ -6787,7 +7413,13 @@
               <w:rPr>
                 <w:lang w:val="en-US"/>
               </w:rPr>
-              <w:t>MaHD</w:t>
+              <w:t>MaH</w:t>
+            </w:r>
+            <w:r>
+              <w:rPr>
+                <w:lang w:val="en-US"/>
+              </w:rPr>
+              <w:t>oaDon</w:t>
             </w:r>
             <w:proofErr w:type="spellEnd"/>
           </w:p>
@@ -7274,7 +7906,6 @@
               <w:rPr>
                 <w:lang w:val="en-US"/>
               </w:rPr>
-              <w:lastRenderedPageBreak/>
               <w:t>lớn</w:t>
             </w:r>
             <w:proofErr w:type="spellEnd"/>
@@ -7333,1394 +7964,7 @@
     <w:p>
       <w:pPr>
         <w:pStyle w:val="ThnVnban"/>
-        <w:rPr>
-          <w:lang w:val="en-US"/>
-        </w:rPr>
-      </w:pPr>
-    </w:p>
-    <w:p>
-      <w:pPr>
-        <w:pStyle w:val="ThnVnban"/>
-        <w:numPr>
-          <w:ilvl w:val="0"/>
-          <w:numId w:val="36"/>
-        </w:numPr>
-        <w:ind w:left="720"/>
-        <w:rPr>
-          <w:lang w:val="en-US"/>
-        </w:rPr>
-      </w:pPr>
-      <w:proofErr w:type="spellStart"/>
-      <w:r>
-        <w:rPr>
-          <w:lang w:val="en-US"/>
-        </w:rPr>
-        <w:t>Bảng</w:t>
-      </w:r>
-      <w:proofErr w:type="spellEnd"/>
-      <w:r>
-        <w:rPr>
-          <w:lang w:val="en-US"/>
-        </w:rPr>
-        <w:t xml:space="preserve"> </w:t>
-      </w:r>
-      <w:proofErr w:type="spellStart"/>
-      <w:r>
-        <w:rPr>
-          <w:lang w:val="en-US"/>
-        </w:rPr>
-        <w:t>Thống</w:t>
-      </w:r>
-      <w:proofErr w:type="spellEnd"/>
-      <w:r>
-        <w:rPr>
-          <w:lang w:val="en-US"/>
-        </w:rPr>
-        <w:t xml:space="preserve"> </w:t>
-      </w:r>
-      <w:proofErr w:type="spellStart"/>
-      <w:r>
-        <w:rPr>
-          <w:lang w:val="en-US"/>
-        </w:rPr>
-        <w:t>kê</w:t>
-      </w:r>
-      <w:proofErr w:type="spellEnd"/>
-    </w:p>
-    <w:tbl>
-      <w:tblPr>
-        <w:tblStyle w:val="LiBang"/>
-        <w:tblW w:w="8868" w:type="dxa"/>
-        <w:tblLook w:val="01E0" w:firstRow="1" w:lastRow="1" w:firstColumn="1" w:lastColumn="1" w:noHBand="0" w:noVBand="0"/>
-      </w:tblPr>
-      <w:tblGrid>
-        <w:gridCol w:w="982"/>
-        <w:gridCol w:w="2349"/>
-        <w:gridCol w:w="1519"/>
-        <w:gridCol w:w="1502"/>
-        <w:gridCol w:w="2516"/>
-      </w:tblGrid>
-      <w:tr>
-        <w:tc>
-          <w:tcPr>
-            <w:tcW w:w="1044" w:type="dxa"/>
-          </w:tcPr>
-          <w:p>
-            <w:pPr>
-              <w:jc w:val="center"/>
-            </w:pPr>
-            <w:r>
-              <w:t>STT</w:t>
-            </w:r>
-          </w:p>
-        </w:tc>
-        <w:tc>
-          <w:tcPr>
-            <w:tcW w:w="1778" w:type="dxa"/>
-          </w:tcPr>
-          <w:p>
-            <w:r>
-              <w:t xml:space="preserve">Tên </w:t>
-            </w:r>
-            <w:proofErr w:type="spellStart"/>
-            <w:r>
-              <w:t>thuộc</w:t>
-            </w:r>
-            <w:proofErr w:type="spellEnd"/>
-            <w:r>
-              <w:t xml:space="preserve"> </w:t>
-            </w:r>
-            <w:proofErr w:type="spellStart"/>
-            <w:r>
-              <w:t>tính</w:t>
-            </w:r>
-            <w:proofErr w:type="spellEnd"/>
-          </w:p>
-        </w:tc>
-        <w:tc>
-          <w:tcPr>
-            <w:tcW w:w="1637" w:type="dxa"/>
-          </w:tcPr>
-          <w:p>
-            <w:proofErr w:type="spellStart"/>
-            <w:r>
-              <w:t>Kiểu</w:t>
-            </w:r>
-            <w:proofErr w:type="spellEnd"/>
-          </w:p>
-        </w:tc>
-        <w:tc>
-          <w:tcPr>
-            <w:tcW w:w="1639" w:type="dxa"/>
-          </w:tcPr>
-          <w:p>
-            <w:proofErr w:type="spellStart"/>
-            <w:r>
-              <w:t>Ràng</w:t>
-            </w:r>
-            <w:proofErr w:type="spellEnd"/>
-            <w:r>
-              <w:t xml:space="preserve"> </w:t>
-            </w:r>
-            <w:proofErr w:type="spellStart"/>
-            <w:r>
-              <w:t>buộc</w:t>
-            </w:r>
-            <w:proofErr w:type="spellEnd"/>
-          </w:p>
-        </w:tc>
-        <w:tc>
-          <w:tcPr>
-            <w:tcW w:w="2770" w:type="dxa"/>
-          </w:tcPr>
-          <w:p>
-            <w:r>
-              <w:t xml:space="preserve">Ý </w:t>
-            </w:r>
-            <w:proofErr w:type="spellStart"/>
-            <w:r>
-              <w:t>nghĩa</w:t>
-            </w:r>
-            <w:proofErr w:type="spellEnd"/>
-            <w:r>
-              <w:t xml:space="preserve">/ghi </w:t>
-            </w:r>
-            <w:proofErr w:type="spellStart"/>
-            <w:r>
-              <w:t>chú</w:t>
-            </w:r>
-            <w:proofErr w:type="spellEnd"/>
-          </w:p>
-        </w:tc>
-      </w:tr>
-      <w:tr>
-        <w:tc>
-          <w:tcPr>
-            <w:tcW w:w="1044" w:type="dxa"/>
-          </w:tcPr>
-          <w:p>
-            <w:pPr>
-              <w:pStyle w:val="ThnVnban"/>
-              <w:spacing w:after="0" w:line="240" w:lineRule="auto"/>
-              <w:ind w:left="0"/>
-              <w:jc w:val="center"/>
-              <w:rPr>
-                <w:lang w:val="en-US"/>
-              </w:rPr>
-            </w:pPr>
-            <w:r>
-              <w:rPr>
-                <w:lang w:val="en-US"/>
-              </w:rPr>
-              <w:t>1</w:t>
-            </w:r>
-          </w:p>
-        </w:tc>
-        <w:tc>
-          <w:tcPr>
-            <w:tcW w:w="1778" w:type="dxa"/>
-          </w:tcPr>
-          <w:p>
-            <w:pPr>
-              <w:pStyle w:val="ThnVnban"/>
-              <w:spacing w:after="0" w:line="240" w:lineRule="auto"/>
-              <w:ind w:left="0"/>
-              <w:jc w:val="both"/>
-              <w:rPr>
-                <w:lang w:val="en-US"/>
-              </w:rPr>
-            </w:pPr>
-            <w:proofErr w:type="spellStart"/>
-            <w:r>
-              <w:rPr>
-                <w:lang w:val="en-US"/>
-              </w:rPr>
-              <w:t>MaTK</w:t>
-            </w:r>
-            <w:proofErr w:type="spellEnd"/>
-          </w:p>
-        </w:tc>
-        <w:tc>
-          <w:tcPr>
-            <w:tcW w:w="1637" w:type="dxa"/>
-          </w:tcPr>
-          <w:p>
-            <w:pPr>
-              <w:pStyle w:val="ThnVnban"/>
-              <w:spacing w:after="0" w:line="240" w:lineRule="auto"/>
-              <w:ind w:left="0"/>
-              <w:rPr>
-                <w:lang w:val="en-US"/>
-              </w:rPr>
-            </w:pPr>
-            <w:r>
-              <w:rPr>
-                <w:lang w:val="en-US"/>
-              </w:rPr>
-              <w:t>int</w:t>
-            </w:r>
-          </w:p>
-        </w:tc>
-        <w:tc>
-          <w:tcPr>
-            <w:tcW w:w="1639" w:type="dxa"/>
-          </w:tcPr>
-          <w:p>
-            <w:pPr>
-              <w:pStyle w:val="ThnVnban"/>
-              <w:spacing w:after="0" w:line="240" w:lineRule="auto"/>
-              <w:ind w:left="0"/>
-              <w:rPr>
-                <w:lang w:val="en-US"/>
-              </w:rPr>
-            </w:pPr>
-            <w:proofErr w:type="spellStart"/>
-            <w:r>
-              <w:rPr>
-                <w:lang w:val="en-US"/>
-              </w:rPr>
-              <w:t>Khóa</w:t>
-            </w:r>
-            <w:proofErr w:type="spellEnd"/>
-            <w:r>
-              <w:rPr>
-                <w:lang w:val="en-US"/>
-              </w:rPr>
-              <w:t xml:space="preserve"> </w:t>
-            </w:r>
-            <w:proofErr w:type="spellStart"/>
-            <w:r>
-              <w:rPr>
-                <w:lang w:val="en-US"/>
-              </w:rPr>
-              <w:t>chính</w:t>
-            </w:r>
-            <w:proofErr w:type="spellEnd"/>
-          </w:p>
-        </w:tc>
-        <w:tc>
-          <w:tcPr>
-            <w:tcW w:w="2770" w:type="dxa"/>
-          </w:tcPr>
-          <w:p>
-            <w:pPr>
-              <w:pStyle w:val="ThnVnban"/>
-              <w:spacing w:after="0" w:line="240" w:lineRule="auto"/>
-              <w:ind w:left="0"/>
-              <w:rPr>
-                <w:lang w:val="en-US"/>
-              </w:rPr>
-            </w:pPr>
-            <w:proofErr w:type="spellStart"/>
-            <w:r>
-              <w:rPr>
-                <w:lang w:val="en-US"/>
-              </w:rPr>
-              <w:t>Mã</w:t>
-            </w:r>
-            <w:proofErr w:type="spellEnd"/>
-            <w:r>
-              <w:rPr>
-                <w:lang w:val="en-US"/>
-              </w:rPr>
-              <w:t xml:space="preserve"> </w:t>
-            </w:r>
-            <w:proofErr w:type="spellStart"/>
-            <w:r>
-              <w:rPr>
-                <w:lang w:val="en-US"/>
-              </w:rPr>
-              <w:t>tài</w:t>
-            </w:r>
-            <w:proofErr w:type="spellEnd"/>
-            <w:r>
-              <w:rPr>
-                <w:lang w:val="en-US"/>
-              </w:rPr>
-              <w:t xml:space="preserve"> </w:t>
-            </w:r>
-            <w:proofErr w:type="spellStart"/>
-            <w:r>
-              <w:rPr>
-                <w:lang w:val="en-US"/>
-              </w:rPr>
-              <w:t>khoản</w:t>
-            </w:r>
-            <w:proofErr w:type="spellEnd"/>
-          </w:p>
-        </w:tc>
-      </w:tr>
-      <w:tr>
-        <w:tc>
-          <w:tcPr>
-            <w:tcW w:w="1044" w:type="dxa"/>
-          </w:tcPr>
-          <w:p>
-            <w:pPr>
-              <w:pStyle w:val="ThnVnban"/>
-              <w:spacing w:after="0" w:line="240" w:lineRule="auto"/>
-              <w:ind w:left="0"/>
-              <w:jc w:val="center"/>
-              <w:rPr>
-                <w:lang w:val="en-US"/>
-              </w:rPr>
-            </w:pPr>
-            <w:r>
-              <w:rPr>
-                <w:lang w:val="en-US"/>
-              </w:rPr>
-              <w:t>2</w:t>
-            </w:r>
-          </w:p>
-        </w:tc>
-        <w:tc>
-          <w:tcPr>
-            <w:tcW w:w="1778" w:type="dxa"/>
-          </w:tcPr>
-          <w:p>
-            <w:pPr>
-              <w:pStyle w:val="ThnVnban"/>
-              <w:spacing w:after="0" w:line="240" w:lineRule="auto"/>
-              <w:ind w:left="0"/>
-              <w:jc w:val="both"/>
-              <w:rPr>
-                <w:lang w:val="en-US"/>
-              </w:rPr>
-            </w:pPr>
-            <w:proofErr w:type="spellStart"/>
-            <w:r>
-              <w:rPr>
-                <w:lang w:val="en-US"/>
-              </w:rPr>
-              <w:t>TongGiaTri</w:t>
-            </w:r>
-            <w:proofErr w:type="spellEnd"/>
-          </w:p>
-        </w:tc>
-        <w:tc>
-          <w:tcPr>
-            <w:tcW w:w="1637" w:type="dxa"/>
-          </w:tcPr>
-          <w:p>
-            <w:pPr>
-              <w:pStyle w:val="ThnVnban"/>
-              <w:spacing w:after="0" w:line="240" w:lineRule="auto"/>
-              <w:ind w:left="0"/>
-              <w:rPr>
-                <w:lang w:val="en-US"/>
-              </w:rPr>
-            </w:pPr>
-            <w:r>
-              <w:rPr>
-                <w:lang w:val="en-US"/>
-              </w:rPr>
-              <w:t>double</w:t>
-            </w:r>
-          </w:p>
-        </w:tc>
-        <w:tc>
-          <w:tcPr>
-            <w:tcW w:w="1639" w:type="dxa"/>
-          </w:tcPr>
-          <w:p>
-            <w:pPr>
-              <w:pStyle w:val="ThnVnban"/>
-              <w:spacing w:after="0" w:line="240" w:lineRule="auto"/>
-              <w:ind w:left="0"/>
-              <w:rPr>
-                <w:lang w:val="en-US"/>
-              </w:rPr>
-            </w:pPr>
-            <w:r>
-              <w:rPr>
-                <w:lang w:val="en-US"/>
-              </w:rPr>
-              <w:t>not null</w:t>
-            </w:r>
-          </w:p>
-        </w:tc>
-        <w:tc>
-          <w:tcPr>
-            <w:tcW w:w="2770" w:type="dxa"/>
-          </w:tcPr>
-          <w:p>
-            <w:pPr>
-              <w:pStyle w:val="ThnVnban"/>
-              <w:spacing w:after="0" w:line="240" w:lineRule="auto"/>
-              <w:ind w:left="0"/>
-              <w:rPr>
-                <w:lang w:val="en-US"/>
-              </w:rPr>
-            </w:pPr>
-            <w:proofErr w:type="spellStart"/>
-            <w:r>
-              <w:rPr>
-                <w:lang w:val="en-US"/>
-              </w:rPr>
-              <w:t>Tổng</w:t>
-            </w:r>
-            <w:proofErr w:type="spellEnd"/>
-            <w:r>
-              <w:rPr>
-                <w:lang w:val="en-US"/>
-              </w:rPr>
-              <w:t xml:space="preserve"> </w:t>
-            </w:r>
-            <w:proofErr w:type="spellStart"/>
-            <w:r>
-              <w:rPr>
-                <w:lang w:val="en-US"/>
-              </w:rPr>
-              <w:t>giá</w:t>
-            </w:r>
-            <w:proofErr w:type="spellEnd"/>
-            <w:r>
-              <w:rPr>
-                <w:lang w:val="en-US"/>
-              </w:rPr>
-              <w:t xml:space="preserve"> </w:t>
-            </w:r>
-            <w:proofErr w:type="spellStart"/>
-            <w:r>
-              <w:rPr>
-                <w:lang w:val="en-US"/>
-              </w:rPr>
-              <w:t>trị</w:t>
-            </w:r>
-            <w:proofErr w:type="spellEnd"/>
-          </w:p>
-        </w:tc>
-      </w:tr>
-      <w:tr>
-        <w:tc>
-          <w:tcPr>
-            <w:tcW w:w="1044" w:type="dxa"/>
-          </w:tcPr>
-          <w:p>
-            <w:pPr>
-              <w:pStyle w:val="ThnVnban"/>
-              <w:spacing w:after="0" w:line="240" w:lineRule="auto"/>
-              <w:ind w:left="0"/>
-              <w:jc w:val="center"/>
-              <w:rPr>
-                <w:lang w:val="en-US"/>
-              </w:rPr>
-            </w:pPr>
-            <w:r>
-              <w:rPr>
-                <w:lang w:val="en-US"/>
-              </w:rPr>
-              <w:t>3</w:t>
-            </w:r>
-          </w:p>
-        </w:tc>
-        <w:tc>
-          <w:tcPr>
-            <w:tcW w:w="1778" w:type="dxa"/>
-          </w:tcPr>
-          <w:p>
-            <w:pPr>
-              <w:pStyle w:val="ThnVnban"/>
-              <w:spacing w:after="0" w:line="240" w:lineRule="auto"/>
-              <w:ind w:left="0"/>
-              <w:jc w:val="both"/>
-              <w:rPr>
-                <w:lang w:val="en-US"/>
-              </w:rPr>
-            </w:pPr>
-            <w:proofErr w:type="spellStart"/>
-            <w:r>
-              <w:rPr>
-                <w:lang w:val="en-US"/>
-              </w:rPr>
-              <w:t>GiaTriMoiThanhPhan</w:t>
-            </w:r>
-            <w:proofErr w:type="spellEnd"/>
-          </w:p>
-        </w:tc>
-        <w:tc>
-          <w:tcPr>
-            <w:tcW w:w="1637" w:type="dxa"/>
-          </w:tcPr>
-          <w:p>
-            <w:pPr>
-              <w:pStyle w:val="ThnVnban"/>
-              <w:spacing w:after="0" w:line="240" w:lineRule="auto"/>
-              <w:ind w:left="0"/>
-              <w:rPr>
-                <w:lang w:val="en-US"/>
-              </w:rPr>
-            </w:pPr>
-            <w:r>
-              <w:rPr>
-                <w:lang w:val="en-US"/>
-              </w:rPr>
-              <w:t>double</w:t>
-            </w:r>
-          </w:p>
-        </w:tc>
-        <w:tc>
-          <w:tcPr>
-            <w:tcW w:w="1639" w:type="dxa"/>
-          </w:tcPr>
-          <w:p>
-            <w:pPr>
-              <w:pStyle w:val="ThnVnban"/>
-              <w:spacing w:after="0" w:line="240" w:lineRule="auto"/>
-              <w:ind w:left="0"/>
-              <w:rPr>
-                <w:lang w:val="en-US"/>
-              </w:rPr>
-            </w:pPr>
-            <w:r>
-              <w:rPr>
-                <w:lang w:val="en-US"/>
-              </w:rPr>
-              <w:t>not null</w:t>
-            </w:r>
-          </w:p>
-        </w:tc>
-        <w:tc>
-          <w:tcPr>
-            <w:tcW w:w="2770" w:type="dxa"/>
-          </w:tcPr>
-          <w:p>
-            <w:pPr>
-              <w:pStyle w:val="ThnVnban"/>
-              <w:spacing w:after="0" w:line="240" w:lineRule="auto"/>
-              <w:ind w:left="0"/>
-              <w:rPr>
-                <w:lang w:val="en-US"/>
-              </w:rPr>
-            </w:pPr>
-            <w:proofErr w:type="spellStart"/>
-            <w:r>
-              <w:rPr>
-                <w:lang w:val="en-US"/>
-              </w:rPr>
-              <w:t>Giá</w:t>
-            </w:r>
-            <w:proofErr w:type="spellEnd"/>
-            <w:r>
-              <w:rPr>
-                <w:lang w:val="en-US"/>
-              </w:rPr>
-              <w:t xml:space="preserve"> </w:t>
-            </w:r>
-            <w:proofErr w:type="spellStart"/>
-            <w:r>
-              <w:rPr>
-                <w:lang w:val="en-US"/>
-              </w:rPr>
-              <w:t>trị</w:t>
-            </w:r>
-            <w:proofErr w:type="spellEnd"/>
-            <w:r>
-              <w:rPr>
-                <w:lang w:val="en-US"/>
-              </w:rPr>
-              <w:t xml:space="preserve"> </w:t>
-            </w:r>
-            <w:proofErr w:type="spellStart"/>
-            <w:r>
-              <w:rPr>
-                <w:lang w:val="en-US"/>
-              </w:rPr>
-              <w:t>mỗi</w:t>
-            </w:r>
-            <w:proofErr w:type="spellEnd"/>
-            <w:r>
-              <w:rPr>
-                <w:lang w:val="en-US"/>
-              </w:rPr>
-              <w:t xml:space="preserve"> </w:t>
-            </w:r>
-            <w:proofErr w:type="spellStart"/>
-            <w:r>
-              <w:rPr>
-                <w:lang w:val="en-US"/>
-              </w:rPr>
-              <w:t>thành</w:t>
-            </w:r>
-            <w:proofErr w:type="spellEnd"/>
-            <w:r>
-              <w:rPr>
-                <w:lang w:val="en-US"/>
-              </w:rPr>
-              <w:t xml:space="preserve"> </w:t>
-            </w:r>
-            <w:proofErr w:type="spellStart"/>
-            <w:r>
-              <w:rPr>
-                <w:lang w:val="en-US"/>
-              </w:rPr>
-              <w:t>phần</w:t>
-            </w:r>
-            <w:proofErr w:type="spellEnd"/>
-            <w:r>
-              <w:rPr>
-                <w:lang w:val="en-US"/>
-              </w:rPr>
-              <w:t>,</w:t>
-            </w:r>
-          </w:p>
-          <w:p>
-            <w:pPr>
-              <w:pStyle w:val="ThnVnban"/>
-              <w:spacing w:after="0" w:line="240" w:lineRule="auto"/>
-              <w:ind w:left="0"/>
-              <w:rPr>
-                <w:lang w:val="en-US"/>
-              </w:rPr>
-            </w:pPr>
-            <w:proofErr w:type="spellStart"/>
-            <w:r>
-              <w:rPr>
-                <w:lang w:val="en-US"/>
-              </w:rPr>
-              <w:t>lớn</w:t>
-            </w:r>
-            <w:proofErr w:type="spellEnd"/>
-            <w:r>
-              <w:rPr>
-                <w:lang w:val="en-US"/>
-              </w:rPr>
-              <w:t xml:space="preserve"> </w:t>
-            </w:r>
-            <w:proofErr w:type="spellStart"/>
-            <w:r>
-              <w:rPr>
-                <w:lang w:val="en-US"/>
-              </w:rPr>
-              <w:t>hơn</w:t>
-            </w:r>
-            <w:proofErr w:type="spellEnd"/>
-            <w:r>
-              <w:rPr>
-                <w:lang w:val="en-US"/>
-              </w:rPr>
-              <w:t xml:space="preserve"> </w:t>
-            </w:r>
-            <w:proofErr w:type="spellStart"/>
-            <w:r>
-              <w:rPr>
-                <w:lang w:val="en-US"/>
-              </w:rPr>
-              <w:t>hoặc</w:t>
-            </w:r>
-            <w:proofErr w:type="spellEnd"/>
-            <w:r>
-              <w:rPr>
-                <w:lang w:val="en-US"/>
-              </w:rPr>
-              <w:t xml:space="preserve"> </w:t>
-            </w:r>
-            <w:proofErr w:type="spellStart"/>
-            <w:r>
-              <w:rPr>
-                <w:lang w:val="en-US"/>
-              </w:rPr>
-              <w:t>bằng</w:t>
-            </w:r>
-            <w:proofErr w:type="spellEnd"/>
-            <w:r>
-              <w:rPr>
-                <w:lang w:val="en-US"/>
-              </w:rPr>
-              <w:t xml:space="preserve"> 0</w:t>
-            </w:r>
-          </w:p>
-        </w:tc>
-      </w:tr>
-    </w:tbl>
-    <w:p>
-      <w:pPr>
-        <w:pStyle w:val="ThnVnban"/>
-        <w:rPr>
-          <w:lang w:val="en-US"/>
-        </w:rPr>
-      </w:pPr>
-    </w:p>
-    <w:p>
-      <w:pPr>
-        <w:pStyle w:val="ThnVnban"/>
-        <w:numPr>
-          <w:ilvl w:val="0"/>
-          <w:numId w:val="36"/>
-        </w:numPr>
-        <w:ind w:left="720"/>
-        <w:rPr>
-          <w:lang w:val="en-US"/>
-        </w:rPr>
-      </w:pPr>
-      <w:proofErr w:type="spellStart"/>
-      <w:r>
-        <w:rPr>
-          <w:lang w:val="en-US"/>
-        </w:rPr>
-        <w:t>Bảng</w:t>
-      </w:r>
-      <w:proofErr w:type="spellEnd"/>
-      <w:r>
-        <w:rPr>
-          <w:lang w:val="en-US"/>
-        </w:rPr>
-        <w:t xml:space="preserve"> Chi </w:t>
-      </w:r>
-      <w:proofErr w:type="spellStart"/>
-      <w:r>
-        <w:rPr>
-          <w:lang w:val="en-US"/>
-        </w:rPr>
-        <w:t>tiết</w:t>
-      </w:r>
-      <w:proofErr w:type="spellEnd"/>
-      <w:r>
-        <w:rPr>
-          <w:lang w:val="en-US"/>
-        </w:rPr>
-        <w:t xml:space="preserve"> </w:t>
-      </w:r>
-      <w:proofErr w:type="spellStart"/>
-      <w:r>
-        <w:rPr>
-          <w:lang w:val="en-US"/>
-        </w:rPr>
-        <w:t>thống</w:t>
-      </w:r>
-      <w:proofErr w:type="spellEnd"/>
-      <w:r>
-        <w:rPr>
-          <w:lang w:val="en-US"/>
-        </w:rPr>
-        <w:t xml:space="preserve"> </w:t>
-      </w:r>
-      <w:proofErr w:type="spellStart"/>
-      <w:r>
-        <w:rPr>
-          <w:lang w:val="en-US"/>
-        </w:rPr>
-        <w:t>kê</w:t>
-      </w:r>
-      <w:proofErr w:type="spellEnd"/>
-    </w:p>
-    <w:tbl>
-      <w:tblPr>
-        <w:tblStyle w:val="LiBang"/>
-        <w:tblW w:w="8868" w:type="dxa"/>
-        <w:tblLook w:val="01E0" w:firstRow="1" w:lastRow="1" w:firstColumn="1" w:lastColumn="1" w:noHBand="0" w:noVBand="0"/>
-      </w:tblPr>
-      <w:tblGrid>
-        <w:gridCol w:w="1044"/>
-        <w:gridCol w:w="1778"/>
-        <w:gridCol w:w="1637"/>
-        <w:gridCol w:w="1639"/>
-        <w:gridCol w:w="2770"/>
-      </w:tblGrid>
-      <w:tr>
-        <w:tc>
-          <w:tcPr>
-            <w:tcW w:w="1044" w:type="dxa"/>
-          </w:tcPr>
-          <w:p>
-            <w:pPr>
-              <w:jc w:val="center"/>
-            </w:pPr>
-            <w:r>
-              <w:t>STT</w:t>
-            </w:r>
-          </w:p>
-        </w:tc>
-        <w:tc>
-          <w:tcPr>
-            <w:tcW w:w="1778" w:type="dxa"/>
-          </w:tcPr>
-          <w:p>
-            <w:r>
-              <w:t xml:space="preserve">Tên </w:t>
-            </w:r>
-            <w:proofErr w:type="spellStart"/>
-            <w:r>
-              <w:t>thuộc</w:t>
-            </w:r>
-            <w:proofErr w:type="spellEnd"/>
-            <w:r>
-              <w:t xml:space="preserve"> </w:t>
-            </w:r>
-            <w:proofErr w:type="spellStart"/>
-            <w:r>
-              <w:t>tính</w:t>
-            </w:r>
-            <w:proofErr w:type="spellEnd"/>
-          </w:p>
-        </w:tc>
-        <w:tc>
-          <w:tcPr>
-            <w:tcW w:w="1637" w:type="dxa"/>
-          </w:tcPr>
-          <w:p>
-            <w:proofErr w:type="spellStart"/>
-            <w:r>
-              <w:t>Kiểu</w:t>
-            </w:r>
-            <w:proofErr w:type="spellEnd"/>
-          </w:p>
-        </w:tc>
-        <w:tc>
-          <w:tcPr>
-            <w:tcW w:w="1639" w:type="dxa"/>
-          </w:tcPr>
-          <w:p>
-            <w:proofErr w:type="spellStart"/>
-            <w:r>
-              <w:t>Ràng</w:t>
-            </w:r>
-            <w:proofErr w:type="spellEnd"/>
-            <w:r>
-              <w:t xml:space="preserve"> </w:t>
-            </w:r>
-            <w:proofErr w:type="spellStart"/>
-            <w:r>
-              <w:t>buộc</w:t>
-            </w:r>
-            <w:proofErr w:type="spellEnd"/>
-          </w:p>
-        </w:tc>
-        <w:tc>
-          <w:tcPr>
-            <w:tcW w:w="2770" w:type="dxa"/>
-          </w:tcPr>
-          <w:p>
-            <w:r>
-              <w:t xml:space="preserve">Ý </w:t>
-            </w:r>
-            <w:proofErr w:type="spellStart"/>
-            <w:r>
-              <w:t>nghĩa</w:t>
-            </w:r>
-            <w:proofErr w:type="spellEnd"/>
-            <w:r>
-              <w:t xml:space="preserve">/ghi </w:t>
-            </w:r>
-            <w:proofErr w:type="spellStart"/>
-            <w:r>
-              <w:t>chú</w:t>
-            </w:r>
-            <w:proofErr w:type="spellEnd"/>
-          </w:p>
-        </w:tc>
-      </w:tr>
-      <w:tr>
-        <w:tc>
-          <w:tcPr>
-            <w:tcW w:w="1044" w:type="dxa"/>
-          </w:tcPr>
-          <w:p>
-            <w:pPr>
-              <w:pStyle w:val="ThnVnban"/>
-              <w:spacing w:after="0" w:line="240" w:lineRule="auto"/>
-              <w:ind w:left="0"/>
-              <w:jc w:val="center"/>
-              <w:rPr>
-                <w:lang w:val="en-US"/>
-              </w:rPr>
-            </w:pPr>
-            <w:r>
-              <w:rPr>
-                <w:lang w:val="en-US"/>
-              </w:rPr>
-              <w:t>1</w:t>
-            </w:r>
-          </w:p>
-        </w:tc>
-        <w:tc>
-          <w:tcPr>
-            <w:tcW w:w="1778" w:type="dxa"/>
-          </w:tcPr>
-          <w:p>
-            <w:pPr>
-              <w:pStyle w:val="ThnVnban"/>
-              <w:spacing w:after="0" w:line="240" w:lineRule="auto"/>
-              <w:ind w:left="0"/>
-              <w:jc w:val="both"/>
-              <w:rPr>
-                <w:lang w:val="en-US"/>
-              </w:rPr>
-            </w:pPr>
-            <w:proofErr w:type="spellStart"/>
-            <w:r>
-              <w:rPr>
-                <w:lang w:val="en-US"/>
-              </w:rPr>
-              <w:t>MaTU</w:t>
-            </w:r>
-            <w:proofErr w:type="spellEnd"/>
-          </w:p>
-        </w:tc>
-        <w:tc>
-          <w:tcPr>
-            <w:tcW w:w="1637" w:type="dxa"/>
-          </w:tcPr>
-          <w:p>
-            <w:pPr>
-              <w:pStyle w:val="ThnVnban"/>
-              <w:spacing w:after="0" w:line="240" w:lineRule="auto"/>
-              <w:ind w:left="0"/>
-              <w:rPr>
-                <w:lang w:val="en-US"/>
-              </w:rPr>
-            </w:pPr>
-            <w:r>
-              <w:rPr>
-                <w:lang w:val="en-US"/>
-              </w:rPr>
-              <w:t>int</w:t>
-            </w:r>
-          </w:p>
-        </w:tc>
-        <w:tc>
-          <w:tcPr>
-            <w:tcW w:w="1639" w:type="dxa"/>
-          </w:tcPr>
-          <w:p>
-            <w:pPr>
-              <w:pStyle w:val="ThnVnban"/>
-              <w:spacing w:after="0" w:line="240" w:lineRule="auto"/>
-              <w:ind w:left="0"/>
-            </w:pPr>
-            <w:proofErr w:type="spellStart"/>
-            <w:r>
-              <w:rPr>
-                <w:lang w:val="en-US"/>
-              </w:rPr>
-              <w:t>Khóa</w:t>
-            </w:r>
-            <w:proofErr w:type="spellEnd"/>
-            <w:r>
-              <w:rPr>
-                <w:lang w:val="en-US"/>
-              </w:rPr>
-              <w:t xml:space="preserve"> </w:t>
-            </w:r>
-            <w:proofErr w:type="spellStart"/>
-            <w:r>
-              <w:rPr>
-                <w:lang w:val="en-US"/>
-              </w:rPr>
-              <w:t>chính</w:t>
-            </w:r>
-            <w:proofErr w:type="spellEnd"/>
-          </w:p>
-        </w:tc>
-        <w:tc>
-          <w:tcPr>
-            <w:tcW w:w="2770" w:type="dxa"/>
-          </w:tcPr>
-          <w:p>
-            <w:pPr>
-              <w:pStyle w:val="ThnVnban"/>
-              <w:spacing w:after="0" w:line="240" w:lineRule="auto"/>
-              <w:ind w:left="0"/>
-              <w:rPr>
-                <w:lang w:val="en-US"/>
-              </w:rPr>
-            </w:pPr>
-            <w:proofErr w:type="spellStart"/>
-            <w:r>
-              <w:rPr>
-                <w:lang w:val="en-US"/>
-              </w:rPr>
-              <w:t>Mã</w:t>
-            </w:r>
-            <w:proofErr w:type="spellEnd"/>
-            <w:r>
-              <w:rPr>
-                <w:lang w:val="en-US"/>
-              </w:rPr>
-              <w:t xml:space="preserve"> </w:t>
-            </w:r>
-            <w:proofErr w:type="spellStart"/>
-            <w:r>
-              <w:rPr>
-                <w:lang w:val="en-US"/>
-              </w:rPr>
-              <w:t>thức</w:t>
-            </w:r>
-            <w:proofErr w:type="spellEnd"/>
-            <w:r>
-              <w:rPr>
-                <w:lang w:val="en-US"/>
-              </w:rPr>
-              <w:t xml:space="preserve"> </w:t>
-            </w:r>
-            <w:proofErr w:type="spellStart"/>
-            <w:r>
-              <w:rPr>
-                <w:lang w:val="en-US"/>
-              </w:rPr>
-              <w:t>uống</w:t>
-            </w:r>
-            <w:proofErr w:type="spellEnd"/>
-          </w:p>
-        </w:tc>
-      </w:tr>
-      <w:tr>
-        <w:tc>
-          <w:tcPr>
-            <w:tcW w:w="1044" w:type="dxa"/>
-          </w:tcPr>
-          <w:p>
-            <w:pPr>
-              <w:pStyle w:val="ThnVnban"/>
-              <w:spacing w:after="0" w:line="240" w:lineRule="auto"/>
-              <w:ind w:left="0"/>
-              <w:jc w:val="center"/>
-              <w:rPr>
-                <w:lang w:val="en-US"/>
-              </w:rPr>
-            </w:pPr>
-            <w:r>
-              <w:rPr>
-                <w:lang w:val="en-US"/>
-              </w:rPr>
-              <w:t>2</w:t>
-            </w:r>
-          </w:p>
-        </w:tc>
-        <w:tc>
-          <w:tcPr>
-            <w:tcW w:w="1778" w:type="dxa"/>
-          </w:tcPr>
-          <w:p>
-            <w:pPr>
-              <w:pStyle w:val="ThnVnban"/>
-              <w:spacing w:after="0" w:line="240" w:lineRule="auto"/>
-              <w:ind w:left="0"/>
-              <w:jc w:val="both"/>
-              <w:rPr>
-                <w:lang w:val="en-US"/>
-              </w:rPr>
-            </w:pPr>
-            <w:proofErr w:type="spellStart"/>
-            <w:r>
-              <w:rPr>
-                <w:lang w:val="en-US"/>
-              </w:rPr>
-              <w:t>MaTK</w:t>
-            </w:r>
-            <w:proofErr w:type="spellEnd"/>
-          </w:p>
-        </w:tc>
-        <w:tc>
-          <w:tcPr>
-            <w:tcW w:w="1637" w:type="dxa"/>
-          </w:tcPr>
-          <w:p>
-            <w:pPr>
-              <w:pStyle w:val="ThnVnban"/>
-              <w:spacing w:after="0" w:line="240" w:lineRule="auto"/>
-              <w:ind w:left="0"/>
-              <w:rPr>
-                <w:lang w:val="en-US"/>
-              </w:rPr>
-            </w:pPr>
-            <w:r>
-              <w:rPr>
-                <w:lang w:val="en-US"/>
-              </w:rPr>
-              <w:t>int</w:t>
-            </w:r>
-          </w:p>
-        </w:tc>
-        <w:tc>
-          <w:tcPr>
-            <w:tcW w:w="1639" w:type="dxa"/>
-          </w:tcPr>
-          <w:p>
-            <w:pPr>
-              <w:pStyle w:val="ThnVnban"/>
-              <w:spacing w:after="0" w:line="240" w:lineRule="auto"/>
-              <w:ind w:left="0"/>
-            </w:pPr>
-            <w:proofErr w:type="spellStart"/>
-            <w:r>
-              <w:rPr>
-                <w:lang w:val="en-US"/>
-              </w:rPr>
-              <w:t>Khóa</w:t>
-            </w:r>
-            <w:proofErr w:type="spellEnd"/>
-            <w:r>
-              <w:rPr>
-                <w:lang w:val="en-US"/>
-              </w:rPr>
-              <w:t xml:space="preserve"> </w:t>
-            </w:r>
-            <w:proofErr w:type="spellStart"/>
-            <w:r>
-              <w:rPr>
-                <w:lang w:val="en-US"/>
-              </w:rPr>
-              <w:t>chính</w:t>
-            </w:r>
-            <w:proofErr w:type="spellEnd"/>
-          </w:p>
-        </w:tc>
-        <w:tc>
-          <w:tcPr>
-            <w:tcW w:w="2770" w:type="dxa"/>
-          </w:tcPr>
-          <w:p>
-            <w:pPr>
-              <w:pStyle w:val="ThnVnban"/>
-              <w:spacing w:after="0" w:line="240" w:lineRule="auto"/>
-              <w:ind w:left="0"/>
-              <w:rPr>
-                <w:lang w:val="en-US"/>
-              </w:rPr>
-            </w:pPr>
-            <w:proofErr w:type="spellStart"/>
-            <w:r>
-              <w:rPr>
-                <w:lang w:val="en-US"/>
-              </w:rPr>
-              <w:t>Mã</w:t>
-            </w:r>
-            <w:proofErr w:type="spellEnd"/>
-            <w:r>
-              <w:rPr>
-                <w:lang w:val="en-US"/>
-              </w:rPr>
-              <w:t xml:space="preserve"> </w:t>
-            </w:r>
-            <w:proofErr w:type="spellStart"/>
-            <w:r>
-              <w:rPr>
-                <w:lang w:val="en-US"/>
-              </w:rPr>
-              <w:t>tài</w:t>
-            </w:r>
-            <w:proofErr w:type="spellEnd"/>
-            <w:r>
-              <w:rPr>
-                <w:lang w:val="en-US"/>
-              </w:rPr>
-              <w:t xml:space="preserve"> </w:t>
-            </w:r>
-            <w:proofErr w:type="spellStart"/>
-            <w:r>
-              <w:rPr>
-                <w:lang w:val="en-US"/>
-              </w:rPr>
-              <w:t>khoản</w:t>
-            </w:r>
-            <w:proofErr w:type="spellEnd"/>
-          </w:p>
-        </w:tc>
-      </w:tr>
-      <w:tr>
-        <w:tc>
-          <w:tcPr>
-            <w:tcW w:w="1044" w:type="dxa"/>
-          </w:tcPr>
-          <w:p>
-            <w:pPr>
-              <w:pStyle w:val="ThnVnban"/>
-              <w:spacing w:after="0" w:line="240" w:lineRule="auto"/>
-              <w:ind w:left="0"/>
-              <w:jc w:val="center"/>
-              <w:rPr>
-                <w:lang w:val="en-US"/>
-              </w:rPr>
-            </w:pPr>
-            <w:r>
-              <w:rPr>
-                <w:lang w:val="en-US"/>
-              </w:rPr>
-              <w:t>3</w:t>
-            </w:r>
-          </w:p>
-        </w:tc>
-        <w:tc>
-          <w:tcPr>
-            <w:tcW w:w="1778" w:type="dxa"/>
-          </w:tcPr>
-          <w:p>
-            <w:pPr>
-              <w:pStyle w:val="ThnVnban"/>
-              <w:spacing w:after="0" w:line="240" w:lineRule="auto"/>
-              <w:ind w:left="0"/>
-              <w:jc w:val="both"/>
-              <w:rPr>
-                <w:lang w:val="en-US"/>
-              </w:rPr>
-            </w:pPr>
-            <w:proofErr w:type="spellStart"/>
-            <w:r>
-              <w:rPr>
-                <w:lang w:val="en-US"/>
-              </w:rPr>
-              <w:t>SoLuong</w:t>
-            </w:r>
-            <w:proofErr w:type="spellEnd"/>
-          </w:p>
-        </w:tc>
-        <w:tc>
-          <w:tcPr>
-            <w:tcW w:w="1637" w:type="dxa"/>
-          </w:tcPr>
-          <w:p>
-            <w:pPr>
-              <w:pStyle w:val="ThnVnban"/>
-              <w:spacing w:after="0" w:line="240" w:lineRule="auto"/>
-              <w:ind w:left="0"/>
-              <w:rPr>
-                <w:lang w:val="en-US"/>
-              </w:rPr>
-            </w:pPr>
-            <w:r>
-              <w:rPr>
-                <w:lang w:val="en-US"/>
-              </w:rPr>
-              <w:t>int</w:t>
-            </w:r>
-          </w:p>
-        </w:tc>
-        <w:tc>
-          <w:tcPr>
-            <w:tcW w:w="1639" w:type="dxa"/>
-          </w:tcPr>
-          <w:p>
-            <w:pPr>
-              <w:pStyle w:val="ThnVnban"/>
-              <w:spacing w:after="0" w:line="240" w:lineRule="auto"/>
-              <w:ind w:left="0"/>
-              <w:rPr>
-                <w:lang w:val="en-US"/>
-              </w:rPr>
-            </w:pPr>
-            <w:r>
-              <w:rPr>
-                <w:lang w:val="en-US"/>
-              </w:rPr>
-              <w:t>not null</w:t>
-            </w:r>
-          </w:p>
-        </w:tc>
-        <w:tc>
-          <w:tcPr>
-            <w:tcW w:w="2770" w:type="dxa"/>
-          </w:tcPr>
-          <w:p>
-            <w:pPr>
-              <w:pStyle w:val="ThnVnban"/>
-              <w:spacing w:after="0" w:line="240" w:lineRule="auto"/>
-              <w:ind w:left="0"/>
-              <w:rPr>
-                <w:lang w:val="en-US"/>
-              </w:rPr>
-            </w:pPr>
-            <w:proofErr w:type="spellStart"/>
-            <w:r>
-              <w:rPr>
-                <w:lang w:val="en-US"/>
-              </w:rPr>
-              <w:t>Số</w:t>
-            </w:r>
-            <w:proofErr w:type="spellEnd"/>
-            <w:r>
-              <w:rPr>
-                <w:lang w:val="en-US"/>
-              </w:rPr>
-              <w:t xml:space="preserve"> </w:t>
-            </w:r>
-            <w:proofErr w:type="spellStart"/>
-            <w:r>
-              <w:rPr>
-                <w:lang w:val="en-US"/>
-              </w:rPr>
-              <w:t>lượng</w:t>
-            </w:r>
-            <w:proofErr w:type="spellEnd"/>
-            <w:r>
-              <w:rPr>
-                <w:lang w:val="en-US"/>
-              </w:rPr>
-              <w:t>,</w:t>
-            </w:r>
-          </w:p>
-          <w:p>
-            <w:pPr>
-              <w:pStyle w:val="ThnVnban"/>
-              <w:spacing w:after="0" w:line="240" w:lineRule="auto"/>
-              <w:ind w:left="0"/>
-              <w:rPr>
-                <w:lang w:val="en-US"/>
-              </w:rPr>
-            </w:pPr>
-            <w:proofErr w:type="spellStart"/>
-            <w:r>
-              <w:rPr>
-                <w:lang w:val="en-US"/>
-              </w:rPr>
-              <w:t>lớn</w:t>
-            </w:r>
-            <w:proofErr w:type="spellEnd"/>
-            <w:r>
-              <w:rPr>
-                <w:lang w:val="en-US"/>
-              </w:rPr>
-              <w:t xml:space="preserve"> </w:t>
-            </w:r>
-            <w:proofErr w:type="spellStart"/>
-            <w:r>
-              <w:rPr>
-                <w:lang w:val="en-US"/>
-              </w:rPr>
-              <w:t>hơn</w:t>
-            </w:r>
-            <w:proofErr w:type="spellEnd"/>
-            <w:r>
-              <w:rPr>
-                <w:lang w:val="en-US"/>
-              </w:rPr>
-              <w:t xml:space="preserve"> </w:t>
-            </w:r>
-            <w:proofErr w:type="spellStart"/>
-            <w:r>
-              <w:rPr>
-                <w:lang w:val="en-US"/>
-              </w:rPr>
-              <w:t>hoặc</w:t>
-            </w:r>
-            <w:proofErr w:type="spellEnd"/>
-            <w:r>
-              <w:rPr>
-                <w:lang w:val="en-US"/>
-              </w:rPr>
-              <w:t xml:space="preserve"> </w:t>
-            </w:r>
-            <w:proofErr w:type="spellStart"/>
-            <w:r>
-              <w:rPr>
-                <w:lang w:val="en-US"/>
-              </w:rPr>
-              <w:t>bằng</w:t>
-            </w:r>
-            <w:proofErr w:type="spellEnd"/>
-            <w:r>
-              <w:rPr>
-                <w:lang w:val="en-US"/>
-              </w:rPr>
-              <w:t xml:space="preserve"> 0</w:t>
-            </w:r>
-          </w:p>
-        </w:tc>
-      </w:tr>
-    </w:tbl>
-    <w:p>
-      <w:pPr>
-        <w:pStyle w:val="ThnVnban"/>
+        <w:ind w:left="0"/>
         <w:rPr>
           <w:lang w:val="en-US"/>
         </w:rPr>
@@ -9961,7 +9205,13 @@
               <w:rPr>
                 <w:lang w:val="en-US"/>
               </w:rPr>
-              <w:t>MaTK</w:t>
+              <w:t>MaT</w:t>
+            </w:r>
+            <w:r>
+              <w:rPr>
+                <w:lang w:val="en-US"/>
+              </w:rPr>
+              <w:t>aiKhoan</w:t>
             </w:r>
             <w:proofErr w:type="spellEnd"/>
           </w:p>
@@ -10623,6 +9873,205 @@
               </w:rPr>
               <w:t>khoản</w:t>
             </w:r>
+            <w:proofErr w:type="spellEnd"/>
+          </w:p>
+        </w:tc>
+      </w:tr>
+      <w:tr>
+        <w:tc>
+          <w:tcPr>
+            <w:tcW w:w="1044" w:type="dxa"/>
+          </w:tcPr>
+          <w:p>
+            <w:pPr>
+              <w:pStyle w:val="ThnVnban"/>
+              <w:spacing w:after="0" w:line="240" w:lineRule="auto"/>
+              <w:ind w:left="0"/>
+              <w:jc w:val="center"/>
+              <w:rPr>
+                <w:lang w:val="en-US"/>
+              </w:rPr>
+            </w:pPr>
+            <w:r>
+              <w:rPr>
+                <w:lang w:val="en-US"/>
+              </w:rPr>
+              <w:t>5</w:t>
+            </w:r>
+          </w:p>
+        </w:tc>
+        <w:tc>
+          <w:tcPr>
+            <w:tcW w:w="1778" w:type="dxa"/>
+          </w:tcPr>
+          <w:p>
+            <w:pPr>
+              <w:pStyle w:val="ThnVnban"/>
+              <w:spacing w:after="0" w:line="240" w:lineRule="auto"/>
+              <w:ind w:left="0"/>
+              <w:jc w:val="both"/>
+              <w:rPr>
+                <w:lang w:val="en-US"/>
+              </w:rPr>
+            </w:pPr>
+            <w:proofErr w:type="spellStart"/>
+            <w:r>
+              <w:rPr>
+                <w:lang w:val="en-US"/>
+              </w:rPr>
+              <w:t>isDeleted</w:t>
+            </w:r>
+            <w:proofErr w:type="spellEnd"/>
+          </w:p>
+        </w:tc>
+        <w:tc>
+          <w:tcPr>
+            <w:tcW w:w="1637" w:type="dxa"/>
+          </w:tcPr>
+          <w:p>
+            <w:pPr>
+              <w:pStyle w:val="ThnVnban"/>
+              <w:spacing w:after="0" w:line="240" w:lineRule="auto"/>
+              <w:ind w:left="0"/>
+              <w:rPr>
+                <w:lang w:val="en-US"/>
+              </w:rPr>
+            </w:pPr>
+            <w:r>
+              <w:rPr>
+                <w:lang w:val="en-US"/>
+              </w:rPr>
+              <w:t>Int</w:t>
+            </w:r>
+          </w:p>
+        </w:tc>
+        <w:tc>
+          <w:tcPr>
+            <w:tcW w:w="1639" w:type="dxa"/>
+          </w:tcPr>
+          <w:p>
+            <w:pPr>
+              <w:pStyle w:val="ThnVnban"/>
+              <w:spacing w:after="0" w:line="240" w:lineRule="auto"/>
+              <w:ind w:left="0"/>
+              <w:rPr>
+                <w:lang w:val="en-US"/>
+              </w:rPr>
+            </w:pPr>
+            <w:r>
+              <w:rPr>
+                <w:lang w:val="en-US"/>
+              </w:rPr>
+              <w:t>Not null</w:t>
+            </w:r>
+          </w:p>
+        </w:tc>
+        <w:tc>
+          <w:tcPr>
+            <w:tcW w:w="2770" w:type="dxa"/>
+          </w:tcPr>
+          <w:p>
+            <w:pPr>
+              <w:pStyle w:val="ThnVnban"/>
+              <w:spacing w:after="0" w:line="240" w:lineRule="auto"/>
+              <w:ind w:left="0"/>
+              <w:rPr>
+                <w:lang w:val="en-US"/>
+              </w:rPr>
+            </w:pPr>
+            <w:proofErr w:type="spellStart"/>
+            <w:r>
+              <w:rPr>
+                <w:lang w:val="en-US"/>
+              </w:rPr>
+              <w:t>Xem</w:t>
+            </w:r>
+            <w:proofErr w:type="spellEnd"/>
+            <w:r>
+              <w:rPr>
+                <w:lang w:val="en-US"/>
+              </w:rPr>
+              <w:t xml:space="preserve"> </w:t>
+            </w:r>
+            <w:proofErr w:type="spellStart"/>
+            <w:r>
+              <w:rPr>
+                <w:lang w:val="en-US"/>
+              </w:rPr>
+              <w:t>tài</w:t>
+            </w:r>
+            <w:proofErr w:type="spellEnd"/>
+            <w:r>
+              <w:rPr>
+                <w:lang w:val="en-US"/>
+              </w:rPr>
+              <w:t xml:space="preserve"> </w:t>
+            </w:r>
+            <w:proofErr w:type="spellStart"/>
+            <w:r>
+              <w:rPr>
+                <w:lang w:val="en-US"/>
+              </w:rPr>
+              <w:t>khoản</w:t>
+            </w:r>
+            <w:proofErr w:type="spellEnd"/>
+            <w:r>
+              <w:rPr>
+                <w:lang w:val="en-US"/>
+              </w:rPr>
+              <w:t xml:space="preserve"> </w:t>
+            </w:r>
+            <w:proofErr w:type="spellStart"/>
+            <w:r>
+              <w:rPr>
+                <w:lang w:val="en-US"/>
+              </w:rPr>
+              <w:t>còn</w:t>
+            </w:r>
+            <w:proofErr w:type="spellEnd"/>
+            <w:r>
+              <w:rPr>
+                <w:lang w:val="en-US"/>
+              </w:rPr>
+              <w:t xml:space="preserve"> </w:t>
+            </w:r>
+            <w:proofErr w:type="spellStart"/>
+            <w:r>
+              <w:rPr>
+                <w:lang w:val="en-US"/>
+              </w:rPr>
+              <w:t>tồn</w:t>
+            </w:r>
+            <w:proofErr w:type="spellEnd"/>
+            <w:r>
+              <w:rPr>
+                <w:lang w:val="en-US"/>
+              </w:rPr>
+              <w:t xml:space="preserve"> </w:t>
+            </w:r>
+            <w:proofErr w:type="spellStart"/>
+            <w:r>
+              <w:rPr>
+                <w:lang w:val="en-US"/>
+              </w:rPr>
+              <w:t>tại</w:t>
+            </w:r>
+            <w:proofErr w:type="spellEnd"/>
+            <w:r>
+              <w:rPr>
+                <w:lang w:val="en-US"/>
+              </w:rPr>
+              <w:t xml:space="preserve"> hay </w:t>
+            </w:r>
+            <w:proofErr w:type="spellStart"/>
+            <w:r>
+              <w:rPr>
+                <w:lang w:val="en-US"/>
+              </w:rPr>
+              <w:t>không</w:t>
+            </w:r>
+            <w:bookmarkStart w:id="6" w:name="_GoBack"/>
+            <w:bookmarkEnd w:id="6"/>
             <w:proofErr w:type="spellEnd"/>
           </w:p>
         </w:tc>
@@ -11112,7 +10561,7 @@
         </mc:Choice>
         <mc:Fallback>
           <w:pict>
-            <v:shape w14:anchorId="6405A27C" id="Freeform 1" o:spid="_x0000_s1026" style="position:absolute;margin-left:0;margin-top:.75pt;width:93.15pt;height:814.5pt;flip:x;z-index:251668480;visibility:visible;mso-wrap-style:square;mso-width-percent:0;mso-height-percent:0;mso-wrap-distance-left:9pt;mso-wrap-distance-top:0;mso-wrap-distance-right:9pt;mso-wrap-distance-bottom:0;mso-position-horizontal:absolute;mso-position-horizontal-relative:page;mso-position-vertical:absolute;mso-position-vertical-relative:page;mso-width-percent:0;mso-height-percent:0;mso-width-relative:page;mso-height-relative:page;v-text-anchor:top" coordsize="502,3168" o:gfxdata="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" path="m502,c93,,93,,93,,146,383,323,1900,,3168v502,,502,,502,l502,xe" fillcolor="#8db3e2" stroked="f" strokecolor="#212120">
+            <v:shape w14:anchorId="482ED9B2" id="Freeform 1" o:spid="_x0000_s1026" style="position:absolute;margin-left:0;margin-top:.75pt;width:93.15pt;height:814.5pt;flip:x;z-index:251668480;visibility:visible;mso-wrap-style:square;mso-width-percent:0;mso-height-percent:0;mso-wrap-distance-left:9pt;mso-wrap-distance-top:0;mso-wrap-distance-right:9pt;mso-wrap-distance-bottom:0;mso-position-horizontal:absolute;mso-position-horizontal-relative:page;mso-position-vertical:absolute;mso-position-vertical-relative:page;mso-width-percent:0;mso-height-percent:0;mso-width-relative:page;mso-height-relative:page;v-text-anchor:top" coordsize="502,3168" o:gfxdata="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" path="m502,c93,,93,,93,,146,383,323,1900,,3168v502,,502,,502,l502,xe" fillcolor="#8db3e2" stroked="f" strokecolor="#212120">
               <v:fill color2="#1f497d" rotate="t" focus="100%" type="gradient"/>
               <v:shadow color="#8c8682"/>
               <v:path arrowok="t" o:connecttype="custom" o:connectlocs="1183005,0;219162,0;0,10344150;1183005,10344150;1183005,0" o:connectangles="0,0,0,0,0"/>
@@ -14723,7 +14172,7 @@
 </file>
 
 <file path=customXml/itemProps1.xml><?xml version="1.0" encoding="utf-8"?>
-<ds:datastoreItem xmlns:ds="http://schemas.openxmlformats.org/officeDocument/2006/customXml" ds:itemID="{4740AA58-95E7-4ADD-AC2F-E4AD517BC91A}">
+<ds:datastoreItem xmlns:ds="http://schemas.openxmlformats.org/officeDocument/2006/customXml" ds:itemID="{9FE0998E-D3E4-4763-B222-08BC7535467E}">
   <ds:schemaRefs>
     <ds:schemaRef ds:uri="http://schemas.openxmlformats.org/officeDocument/2006/bibliography"/>
   </ds:schemaRefs>

</xml_diff>